<commit_message>
[edit] documento de visao e requisitos
</commit_message>
<xml_diff>
--- a/requisitos/requisitos_software.docx
+++ b/requisitos/requisitos_software.docx
@@ -7,57 +7,65 @@
         <w:pStyle w:val="Ttulo"/>
         <w:jc w:val="right"/>
       </w:pPr>
-      <w:fldSimple w:instr=" SUBJECT  \* MERGEFORMAT ">
-        <w:r>
-          <w:t>IziMec</w:t>
-        </w:r>
-      </w:fldSimple>
+      <w:r>
+        <w:fldChar w:fldCharType="begin"/>
+      </w:r>
+      <w:r>
+        <w:instrText xml:space="preserve"> SUBJECT  \* MERGEFORMAT </w:instrText>
+      </w:r>
+      <w:r>
+        <w:fldChar w:fldCharType="separate"/>
+      </w:r>
+      <w:r>
+        <w:t>IziMec</w:t>
+      </w:r>
+      <w:r>
+        <w:fldChar w:fldCharType="end"/>
+      </w:r>
     </w:p>
     <w:p>
       <w:pPr>
         <w:pStyle w:val="Ttulo"/>
         <w:jc w:val="right"/>
-      </w:pPr>
-      <w:fldSimple w:instr=" TITLE  \* MERGEFORMAT ">
-        <w:r>
-          <w:t>Especificação dos Requisitos de Software</w:t>
-        </w:r>
-      </w:fldSimple>
+        <w:rPr>
+          <w:lang w:val="fr-FR"/>
+        </w:rPr>
+      </w:pPr>
+      <w:r>
+        <w:fldChar w:fldCharType="begin"/>
+      </w:r>
+      <w:r>
+        <w:instrText xml:space="preserve"> TITLE  \* MERGEFORMAT </w:instrText>
+      </w:r>
+      <w:r>
+        <w:fldChar w:fldCharType="separate"/>
+      </w:r>
+      <w:r>
+        <w:t>Especificação dos Requisitos de Software</w:t>
+      </w:r>
+      <w:r>
+        <w:fldChar w:fldCharType="end"/>
+      </w:r>
+    </w:p>
+    <w:p>
+      <w:pPr>
+        <w:rPr>
+          <w:lang w:val="fr-FR"/>
+        </w:rPr>
+      </w:pPr>
+    </w:p>
+    <w:p>
+      <w:pPr>
+        <w:rPr>
+          <w:lang w:val="fr-FR"/>
+        </w:rPr>
+      </w:pPr>
     </w:p>
     <w:p>
       <w:pPr>
         <w:pStyle w:val="Ttulo"/>
         <w:jc w:val="right"/>
         <w:rPr>
-          <w:lang w:val="fr-FR"/>
-        </w:rPr>
-      </w:pPr>
-      <w:r>
-        <w:rPr>
-          <w:lang w:val="pt-BR"/>
-        </w:rPr>
-        <w:t>Para &lt;Subsistema ou Recurso&gt;</w:t>
-      </w:r>
-    </w:p>
-    <w:p>
-      <w:pPr>
-        <w:rPr>
-          <w:lang w:val="fr-FR"/>
-        </w:rPr>
-      </w:pPr>
-    </w:p>
-    <w:p>
-      <w:pPr>
-        <w:rPr>
-          <w:lang w:val="fr-FR"/>
-        </w:rPr>
-      </w:pPr>
-    </w:p>
-    <w:p>
-      <w:pPr>
-        <w:pStyle w:val="Ttulo"/>
-        <w:jc w:val="right"/>
-        <w:rPr>
           <w:sz w:val="28"/>
           <w:szCs w:val="28"/>
         </w:rPr>
@@ -68,7 +76,23 @@
           <w:szCs w:val="28"/>
           <w:lang w:val="pt-BR"/>
         </w:rPr>
-        <w:t>Versão &lt;1.0&gt;</w:t>
+        <w:t xml:space="preserve">Versão </w:t>
+      </w:r>
+      <w:r>
+        <w:rPr>
+          <w:sz w:val="28"/>
+          <w:szCs w:val="28"/>
+          <w:lang w:val="pt-BR"/>
+        </w:rPr>
+        <w:t>2</w:t>
+      </w:r>
+      <w:r>
+        <w:rPr>
+          <w:sz w:val="28"/>
+          <w:szCs w:val="28"/>
+          <w:lang w:val="pt-BR"/>
+        </w:rPr>
+        <w:t>.0</w:t>
       </w:r>
     </w:p>
     <w:p>
@@ -430,6 +454,87 @@
             <w:r>
               <w:t>Edit geral no document</w:t>
             </w:r>
+            <w:r>
+              <w:t>o</w:t>
+            </w:r>
+          </w:p>
+        </w:tc>
+        <w:tc>
+          <w:tcPr>
+            <w:tcW w:w="2304" w:type="dxa"/>
+            <w:tcBorders>
+              <w:top w:val="single" w:sz="6" w:space="0" w:color="auto"/>
+              <w:left w:val="single" w:sz="6" w:space="0" w:color="auto"/>
+              <w:bottom w:val="single" w:sz="6" w:space="0" w:color="auto"/>
+              <w:right w:val="single" w:sz="6" w:space="0" w:color="auto"/>
+            </w:tcBorders>
+          </w:tcPr>
+          <w:p>
+            <w:pPr>
+              <w:pStyle w:val="Tabletext"/>
+            </w:pPr>
+            <w:r>
+              <w:t>Luis Felipe Mello</w:t>
+            </w:r>
+          </w:p>
+        </w:tc>
+      </w:tr>
+      <w:tr>
+        <w:tc>
+          <w:tcPr>
+            <w:tcW w:w="2304" w:type="dxa"/>
+            <w:tcBorders>
+              <w:top w:val="single" w:sz="6" w:space="0" w:color="auto"/>
+              <w:left w:val="single" w:sz="6" w:space="0" w:color="auto"/>
+              <w:bottom w:val="single" w:sz="6" w:space="0" w:color="auto"/>
+              <w:right w:val="single" w:sz="6" w:space="0" w:color="auto"/>
+            </w:tcBorders>
+          </w:tcPr>
+          <w:p>
+            <w:pPr>
+              <w:pStyle w:val="Tabletext"/>
+            </w:pPr>
+            <w:r>
+              <w:t>06/06/2021</w:t>
+            </w:r>
+          </w:p>
+        </w:tc>
+        <w:tc>
+          <w:tcPr>
+            <w:tcW w:w="1152" w:type="dxa"/>
+            <w:tcBorders>
+              <w:top w:val="single" w:sz="6" w:space="0" w:color="auto"/>
+              <w:left w:val="single" w:sz="6" w:space="0" w:color="auto"/>
+              <w:bottom w:val="single" w:sz="6" w:space="0" w:color="auto"/>
+              <w:right w:val="single" w:sz="6" w:space="0" w:color="auto"/>
+            </w:tcBorders>
+          </w:tcPr>
+          <w:p>
+            <w:pPr>
+              <w:pStyle w:val="Tabletext"/>
+            </w:pPr>
+            <w:r>
+              <w:t>2.0</w:t>
+            </w:r>
+          </w:p>
+        </w:tc>
+        <w:tc>
+          <w:tcPr>
+            <w:tcW w:w="3744" w:type="dxa"/>
+            <w:tcBorders>
+              <w:top w:val="single" w:sz="6" w:space="0" w:color="auto"/>
+              <w:left w:val="single" w:sz="6" w:space="0" w:color="auto"/>
+              <w:bottom w:val="single" w:sz="6" w:space="0" w:color="auto"/>
+              <w:right w:val="single" w:sz="6" w:space="0" w:color="auto"/>
+            </w:tcBorders>
+          </w:tcPr>
+          <w:p>
+            <w:pPr>
+              <w:pStyle w:val="Tabletext"/>
+            </w:pPr>
+            <w:r>
+              <w:t>Documento atualizado conforme casos de uso</w:t>
+            </w:r>
           </w:p>
         </w:tc>
         <w:tc>
@@ -518,72 +623,6 @@
           </w:p>
         </w:tc>
       </w:tr>
-      <w:tr>
-        <w:tc>
-          <w:tcPr>
-            <w:tcW w:w="2304" w:type="dxa"/>
-            <w:tcBorders>
-              <w:top w:val="single" w:sz="6" w:space="0" w:color="auto"/>
-              <w:left w:val="single" w:sz="6" w:space="0" w:color="auto"/>
-              <w:bottom w:val="single" w:sz="6" w:space="0" w:color="auto"/>
-              <w:right w:val="single" w:sz="6" w:space="0" w:color="auto"/>
-            </w:tcBorders>
-          </w:tcPr>
-          <w:p>
-            <w:pPr>
-              <w:pStyle w:val="Tabletext"/>
-            </w:pPr>
-          </w:p>
-        </w:tc>
-        <w:tc>
-          <w:tcPr>
-            <w:tcW w:w="1152" w:type="dxa"/>
-            <w:tcBorders>
-              <w:top w:val="single" w:sz="6" w:space="0" w:color="auto"/>
-              <w:left w:val="single" w:sz="6" w:space="0" w:color="auto"/>
-              <w:bottom w:val="single" w:sz="6" w:space="0" w:color="auto"/>
-              <w:right w:val="single" w:sz="6" w:space="0" w:color="auto"/>
-            </w:tcBorders>
-          </w:tcPr>
-          <w:p>
-            <w:pPr>
-              <w:pStyle w:val="Tabletext"/>
-            </w:pPr>
-          </w:p>
-        </w:tc>
-        <w:tc>
-          <w:tcPr>
-            <w:tcW w:w="3744" w:type="dxa"/>
-            <w:tcBorders>
-              <w:top w:val="single" w:sz="6" w:space="0" w:color="auto"/>
-              <w:left w:val="single" w:sz="6" w:space="0" w:color="auto"/>
-              <w:bottom w:val="single" w:sz="6" w:space="0" w:color="auto"/>
-              <w:right w:val="single" w:sz="6" w:space="0" w:color="auto"/>
-            </w:tcBorders>
-          </w:tcPr>
-          <w:p>
-            <w:pPr>
-              <w:pStyle w:val="Tabletext"/>
-            </w:pPr>
-          </w:p>
-        </w:tc>
-        <w:tc>
-          <w:tcPr>
-            <w:tcW w:w="2304" w:type="dxa"/>
-            <w:tcBorders>
-              <w:top w:val="single" w:sz="6" w:space="0" w:color="auto"/>
-              <w:left w:val="single" w:sz="6" w:space="0" w:color="auto"/>
-              <w:bottom w:val="single" w:sz="6" w:space="0" w:color="auto"/>
-              <w:right w:val="single" w:sz="6" w:space="0" w:color="auto"/>
-            </w:tcBorders>
-          </w:tcPr>
-          <w:p>
-            <w:pPr>
-              <w:pStyle w:val="Tabletext"/>
-            </w:pPr>
-          </w:p>
-        </w:tc>
-      </w:tr>
     </w:tbl>
     <w:p/>
     <w:p>
@@ -665,7 +704,7 @@
         <w:rPr>
           <w:noProof/>
         </w:rPr>
-        <w:instrText xml:space="preserve"> PAGEREF _Toc72784690 \h </w:instrText>
+        <w:instrText xml:space="preserve"> PAGEREF _Toc73899984 \h </w:instrText>
       </w:r>
       <w:r>
         <w:rPr>
@@ -747,7 +786,7 @@
         <w:rPr>
           <w:noProof/>
         </w:rPr>
-        <w:instrText xml:space="preserve"> PAGEREF _Toc72784691 \h </w:instrText>
+        <w:instrText xml:space="preserve"> PAGEREF _Toc73899985 \h </w:instrText>
       </w:r>
       <w:r>
         <w:rPr>
@@ -828,7 +867,7 @@
         <w:rPr>
           <w:noProof/>
         </w:rPr>
-        <w:instrText xml:space="preserve"> PAGEREF _Toc72784692 \h </w:instrText>
+        <w:instrText xml:space="preserve"> PAGEREF _Toc73899986 \h </w:instrText>
       </w:r>
       <w:r>
         <w:rPr>
@@ -909,7 +948,7 @@
         <w:rPr>
           <w:noProof/>
         </w:rPr>
-        <w:instrText xml:space="preserve"> PAGEREF _Toc72784693 \h </w:instrText>
+        <w:instrText xml:space="preserve"> PAGEREF _Toc73899987 \h </w:instrText>
       </w:r>
       <w:r>
         <w:rPr>
@@ -953,7 +992,7 @@
       <w:r>
         <w:rPr>
           <w:noProof/>
-          <w:lang w:val="fr-FR"/>
+          <w:lang w:val="pt-BR"/>
         </w:rPr>
         <w:t>1.4</w:t>
       </w:r>
@@ -991,7 +1030,7 @@
         <w:rPr>
           <w:noProof/>
         </w:rPr>
-        <w:instrText xml:space="preserve"> PAGEREF _Toc72784694 \h </w:instrText>
+        <w:instrText xml:space="preserve"> PAGEREF _Toc73899988 \h </w:instrText>
       </w:r>
       <w:r>
         <w:rPr>
@@ -1072,7 +1111,7 @@
         <w:rPr>
           <w:noProof/>
         </w:rPr>
-        <w:instrText xml:space="preserve"> PAGEREF _Toc72784695 \h </w:instrText>
+        <w:instrText xml:space="preserve"> PAGEREF _Toc73899989 \h </w:instrText>
       </w:r>
       <w:r>
         <w:rPr>
@@ -1153,7 +1192,7 @@
         <w:rPr>
           <w:noProof/>
         </w:rPr>
-        <w:instrText xml:space="preserve"> PAGEREF _Toc72784696 \h </w:instrText>
+        <w:instrText xml:space="preserve"> PAGEREF _Toc73899990 \h </w:instrText>
       </w:r>
       <w:r>
         <w:rPr>
@@ -1235,7 +1274,7 @@
         <w:rPr>
           <w:noProof/>
         </w:rPr>
-        <w:instrText xml:space="preserve"> PAGEREF _Toc72784697 \h </w:instrText>
+        <w:instrText xml:space="preserve"> PAGEREF _Toc73899991 \h </w:instrText>
       </w:r>
       <w:r>
         <w:rPr>
@@ -1252,7 +1291,7 @@
         <w:rPr>
           <w:noProof/>
         </w:rPr>
-        <w:t>5</w:t>
+        <w:t>4</w:t>
       </w:r>
       <w:r>
         <w:rPr>
@@ -1317,7 +1356,7 @@
         <w:rPr>
           <w:noProof/>
         </w:rPr>
-        <w:instrText xml:space="preserve"> PAGEREF _Toc72784698 \h </w:instrText>
+        <w:instrText xml:space="preserve"> PAGEREF _Toc73899992 \h </w:instrText>
       </w:r>
       <w:r>
         <w:rPr>
@@ -1334,7 +1373,7 @@
         <w:rPr>
           <w:noProof/>
         </w:rPr>
-        <w:t>5</w:t>
+        <w:t>4</w:t>
       </w:r>
       <w:r>
         <w:rPr>
@@ -1377,7 +1416,7 @@
           <w:noProof/>
           <w:lang w:val="pt-BR"/>
         </w:rPr>
-        <w:t>&lt;Requisito Funcional Um&gt;</w:t>
+        <w:t>RF001</w:t>
       </w:r>
       <w:r>
         <w:rPr>
@@ -1395,7 +1434,1192 @@
         <w:rPr>
           <w:noProof/>
         </w:rPr>
-        <w:instrText xml:space="preserve"> PAGEREF _Toc72784699 \h </w:instrText>
+        <w:instrText xml:space="preserve"> PAGEREF _Toc73899993 \h </w:instrText>
+      </w:r>
+      <w:r>
+        <w:rPr>
+          <w:noProof/>
+        </w:rPr>
+      </w:r>
+      <w:r>
+        <w:rPr>
+          <w:noProof/>
+        </w:rPr>
+        <w:fldChar w:fldCharType="separate"/>
+      </w:r>
+      <w:r>
+        <w:rPr>
+          <w:noProof/>
+        </w:rPr>
+        <w:t>4</w:t>
+      </w:r>
+      <w:r>
+        <w:rPr>
+          <w:noProof/>
+        </w:rPr>
+        <w:fldChar w:fldCharType="end"/>
+      </w:r>
+    </w:p>
+    <w:p>
+      <w:pPr>
+        <w:pStyle w:val="Sumrio3"/>
+        <w:rPr>
+          <w:rFonts w:asciiTheme="minorHAnsi" w:eastAsiaTheme="minorEastAsia" w:hAnsiTheme="minorHAnsi" w:cstheme="minorBidi"/>
+          <w:noProof/>
+          <w:snapToGrid/>
+          <w:sz w:val="22"/>
+          <w:szCs w:val="22"/>
+          <w:lang w:val="pt-BR" w:eastAsia="pt-BR"/>
+        </w:rPr>
+      </w:pPr>
+      <w:r>
+        <w:rPr>
+          <w:noProof/>
+          <w:lang w:val="pt-BR"/>
+        </w:rPr>
+        <w:t>3.1.2</w:t>
+      </w:r>
+      <w:r>
+        <w:rPr>
+          <w:rFonts w:asciiTheme="minorHAnsi" w:eastAsiaTheme="minorEastAsia" w:hAnsiTheme="minorHAnsi" w:cstheme="minorBidi"/>
+          <w:noProof/>
+          <w:snapToGrid/>
+          <w:sz w:val="22"/>
+          <w:szCs w:val="22"/>
+          <w:lang w:val="pt-BR" w:eastAsia="pt-BR"/>
+        </w:rPr>
+        <w:tab/>
+      </w:r>
+      <w:r>
+        <w:rPr>
+          <w:noProof/>
+          <w:lang w:val="pt-BR"/>
+        </w:rPr>
+        <w:t>RF002</w:t>
+      </w:r>
+      <w:r>
+        <w:rPr>
+          <w:noProof/>
+        </w:rPr>
+        <w:tab/>
+      </w:r>
+      <w:r>
+        <w:rPr>
+          <w:noProof/>
+        </w:rPr>
+        <w:fldChar w:fldCharType="begin"/>
+      </w:r>
+      <w:r>
+        <w:rPr>
+          <w:noProof/>
+        </w:rPr>
+        <w:instrText xml:space="preserve"> PAGEREF _Toc73899994 \h </w:instrText>
+      </w:r>
+      <w:r>
+        <w:rPr>
+          <w:noProof/>
+        </w:rPr>
+      </w:r>
+      <w:r>
+        <w:rPr>
+          <w:noProof/>
+        </w:rPr>
+        <w:fldChar w:fldCharType="separate"/>
+      </w:r>
+      <w:r>
+        <w:rPr>
+          <w:noProof/>
+        </w:rPr>
+        <w:t>4</w:t>
+      </w:r>
+      <w:r>
+        <w:rPr>
+          <w:noProof/>
+        </w:rPr>
+        <w:fldChar w:fldCharType="end"/>
+      </w:r>
+    </w:p>
+    <w:p>
+      <w:pPr>
+        <w:pStyle w:val="Sumrio3"/>
+        <w:rPr>
+          <w:rFonts w:asciiTheme="minorHAnsi" w:eastAsiaTheme="minorEastAsia" w:hAnsiTheme="minorHAnsi" w:cstheme="minorBidi"/>
+          <w:noProof/>
+          <w:snapToGrid/>
+          <w:sz w:val="22"/>
+          <w:szCs w:val="22"/>
+          <w:lang w:val="pt-BR" w:eastAsia="pt-BR"/>
+        </w:rPr>
+      </w:pPr>
+      <w:r>
+        <w:rPr>
+          <w:noProof/>
+          <w:lang w:val="pt-BR"/>
+        </w:rPr>
+        <w:t>3.1.3</w:t>
+      </w:r>
+      <w:r>
+        <w:rPr>
+          <w:rFonts w:asciiTheme="minorHAnsi" w:eastAsiaTheme="minorEastAsia" w:hAnsiTheme="minorHAnsi" w:cstheme="minorBidi"/>
+          <w:noProof/>
+          <w:snapToGrid/>
+          <w:sz w:val="22"/>
+          <w:szCs w:val="22"/>
+          <w:lang w:val="pt-BR" w:eastAsia="pt-BR"/>
+        </w:rPr>
+        <w:tab/>
+      </w:r>
+      <w:r>
+        <w:rPr>
+          <w:noProof/>
+          <w:lang w:val="pt-BR"/>
+        </w:rPr>
+        <w:t>RF003</w:t>
+      </w:r>
+      <w:r>
+        <w:rPr>
+          <w:noProof/>
+        </w:rPr>
+        <w:tab/>
+      </w:r>
+      <w:r>
+        <w:rPr>
+          <w:noProof/>
+        </w:rPr>
+        <w:fldChar w:fldCharType="begin"/>
+      </w:r>
+      <w:r>
+        <w:rPr>
+          <w:noProof/>
+        </w:rPr>
+        <w:instrText xml:space="preserve"> PAGEREF _Toc73899995 \h </w:instrText>
+      </w:r>
+      <w:r>
+        <w:rPr>
+          <w:noProof/>
+        </w:rPr>
+      </w:r>
+      <w:r>
+        <w:rPr>
+          <w:noProof/>
+        </w:rPr>
+        <w:fldChar w:fldCharType="separate"/>
+      </w:r>
+      <w:r>
+        <w:rPr>
+          <w:noProof/>
+        </w:rPr>
+        <w:t>5</w:t>
+      </w:r>
+      <w:r>
+        <w:rPr>
+          <w:noProof/>
+        </w:rPr>
+        <w:fldChar w:fldCharType="end"/>
+      </w:r>
+    </w:p>
+    <w:p>
+      <w:pPr>
+        <w:pStyle w:val="Sumrio3"/>
+        <w:rPr>
+          <w:rFonts w:asciiTheme="minorHAnsi" w:eastAsiaTheme="minorEastAsia" w:hAnsiTheme="minorHAnsi" w:cstheme="minorBidi"/>
+          <w:noProof/>
+          <w:snapToGrid/>
+          <w:sz w:val="22"/>
+          <w:szCs w:val="22"/>
+          <w:lang w:val="pt-BR" w:eastAsia="pt-BR"/>
+        </w:rPr>
+      </w:pPr>
+      <w:r>
+        <w:rPr>
+          <w:noProof/>
+          <w:lang w:val="pt-BR"/>
+        </w:rPr>
+        <w:t>3.1.4</w:t>
+      </w:r>
+      <w:r>
+        <w:rPr>
+          <w:rFonts w:asciiTheme="minorHAnsi" w:eastAsiaTheme="minorEastAsia" w:hAnsiTheme="minorHAnsi" w:cstheme="minorBidi"/>
+          <w:noProof/>
+          <w:snapToGrid/>
+          <w:sz w:val="22"/>
+          <w:szCs w:val="22"/>
+          <w:lang w:val="pt-BR" w:eastAsia="pt-BR"/>
+        </w:rPr>
+        <w:tab/>
+      </w:r>
+      <w:r>
+        <w:rPr>
+          <w:noProof/>
+          <w:lang w:val="pt-BR"/>
+        </w:rPr>
+        <w:t>RF004</w:t>
+      </w:r>
+      <w:r>
+        <w:rPr>
+          <w:noProof/>
+        </w:rPr>
+        <w:tab/>
+      </w:r>
+      <w:r>
+        <w:rPr>
+          <w:noProof/>
+        </w:rPr>
+        <w:fldChar w:fldCharType="begin"/>
+      </w:r>
+      <w:r>
+        <w:rPr>
+          <w:noProof/>
+        </w:rPr>
+        <w:instrText xml:space="preserve"> PAGEREF _Toc73899996 \h </w:instrText>
+      </w:r>
+      <w:r>
+        <w:rPr>
+          <w:noProof/>
+        </w:rPr>
+      </w:r>
+      <w:r>
+        <w:rPr>
+          <w:noProof/>
+        </w:rPr>
+        <w:fldChar w:fldCharType="separate"/>
+      </w:r>
+      <w:r>
+        <w:rPr>
+          <w:noProof/>
+        </w:rPr>
+        <w:t>5</w:t>
+      </w:r>
+      <w:r>
+        <w:rPr>
+          <w:noProof/>
+        </w:rPr>
+        <w:fldChar w:fldCharType="end"/>
+      </w:r>
+    </w:p>
+    <w:p>
+      <w:pPr>
+        <w:pStyle w:val="Sumrio3"/>
+        <w:rPr>
+          <w:rFonts w:asciiTheme="minorHAnsi" w:eastAsiaTheme="minorEastAsia" w:hAnsiTheme="minorHAnsi" w:cstheme="minorBidi"/>
+          <w:noProof/>
+          <w:snapToGrid/>
+          <w:sz w:val="22"/>
+          <w:szCs w:val="22"/>
+          <w:lang w:val="pt-BR" w:eastAsia="pt-BR"/>
+        </w:rPr>
+      </w:pPr>
+      <w:r>
+        <w:rPr>
+          <w:noProof/>
+          <w:lang w:val="pt-BR"/>
+        </w:rPr>
+        <w:t>3.1.5</w:t>
+      </w:r>
+      <w:r>
+        <w:rPr>
+          <w:rFonts w:asciiTheme="minorHAnsi" w:eastAsiaTheme="minorEastAsia" w:hAnsiTheme="minorHAnsi" w:cstheme="minorBidi"/>
+          <w:noProof/>
+          <w:snapToGrid/>
+          <w:sz w:val="22"/>
+          <w:szCs w:val="22"/>
+          <w:lang w:val="pt-BR" w:eastAsia="pt-BR"/>
+        </w:rPr>
+        <w:tab/>
+      </w:r>
+      <w:r>
+        <w:rPr>
+          <w:noProof/>
+          <w:lang w:val="pt-BR"/>
+        </w:rPr>
+        <w:t>RF005</w:t>
+      </w:r>
+      <w:r>
+        <w:rPr>
+          <w:noProof/>
+        </w:rPr>
+        <w:tab/>
+      </w:r>
+      <w:r>
+        <w:rPr>
+          <w:noProof/>
+        </w:rPr>
+        <w:fldChar w:fldCharType="begin"/>
+      </w:r>
+      <w:r>
+        <w:rPr>
+          <w:noProof/>
+        </w:rPr>
+        <w:instrText xml:space="preserve"> PAGEREF _Toc73899997 \h </w:instrText>
+      </w:r>
+      <w:r>
+        <w:rPr>
+          <w:noProof/>
+        </w:rPr>
+      </w:r>
+      <w:r>
+        <w:rPr>
+          <w:noProof/>
+        </w:rPr>
+        <w:fldChar w:fldCharType="separate"/>
+      </w:r>
+      <w:r>
+        <w:rPr>
+          <w:noProof/>
+        </w:rPr>
+        <w:t>5</w:t>
+      </w:r>
+      <w:r>
+        <w:rPr>
+          <w:noProof/>
+        </w:rPr>
+        <w:fldChar w:fldCharType="end"/>
+      </w:r>
+    </w:p>
+    <w:p>
+      <w:pPr>
+        <w:pStyle w:val="Sumrio3"/>
+        <w:rPr>
+          <w:rFonts w:asciiTheme="minorHAnsi" w:eastAsiaTheme="minorEastAsia" w:hAnsiTheme="minorHAnsi" w:cstheme="minorBidi"/>
+          <w:noProof/>
+          <w:snapToGrid/>
+          <w:sz w:val="22"/>
+          <w:szCs w:val="22"/>
+          <w:lang w:val="pt-BR" w:eastAsia="pt-BR"/>
+        </w:rPr>
+      </w:pPr>
+      <w:r>
+        <w:rPr>
+          <w:noProof/>
+          <w:lang w:val="pt-BR"/>
+        </w:rPr>
+        <w:t>3.1.6</w:t>
+      </w:r>
+      <w:r>
+        <w:rPr>
+          <w:rFonts w:asciiTheme="minorHAnsi" w:eastAsiaTheme="minorEastAsia" w:hAnsiTheme="minorHAnsi" w:cstheme="minorBidi"/>
+          <w:noProof/>
+          <w:snapToGrid/>
+          <w:sz w:val="22"/>
+          <w:szCs w:val="22"/>
+          <w:lang w:val="pt-BR" w:eastAsia="pt-BR"/>
+        </w:rPr>
+        <w:tab/>
+      </w:r>
+      <w:r>
+        <w:rPr>
+          <w:noProof/>
+          <w:lang w:val="pt-BR"/>
+        </w:rPr>
+        <w:t>RF006</w:t>
+      </w:r>
+      <w:r>
+        <w:rPr>
+          <w:noProof/>
+        </w:rPr>
+        <w:tab/>
+      </w:r>
+      <w:r>
+        <w:rPr>
+          <w:noProof/>
+        </w:rPr>
+        <w:fldChar w:fldCharType="begin"/>
+      </w:r>
+      <w:r>
+        <w:rPr>
+          <w:noProof/>
+        </w:rPr>
+        <w:instrText xml:space="preserve"> PAGEREF _Toc73899998 \h </w:instrText>
+      </w:r>
+      <w:r>
+        <w:rPr>
+          <w:noProof/>
+        </w:rPr>
+      </w:r>
+      <w:r>
+        <w:rPr>
+          <w:noProof/>
+        </w:rPr>
+        <w:fldChar w:fldCharType="separate"/>
+      </w:r>
+      <w:r>
+        <w:rPr>
+          <w:noProof/>
+        </w:rPr>
+        <w:t>5</w:t>
+      </w:r>
+      <w:r>
+        <w:rPr>
+          <w:noProof/>
+        </w:rPr>
+        <w:fldChar w:fldCharType="end"/>
+      </w:r>
+    </w:p>
+    <w:p>
+      <w:pPr>
+        <w:pStyle w:val="Sumrio3"/>
+        <w:rPr>
+          <w:rFonts w:asciiTheme="minorHAnsi" w:eastAsiaTheme="minorEastAsia" w:hAnsiTheme="minorHAnsi" w:cstheme="minorBidi"/>
+          <w:noProof/>
+          <w:snapToGrid/>
+          <w:sz w:val="22"/>
+          <w:szCs w:val="22"/>
+          <w:lang w:val="pt-BR" w:eastAsia="pt-BR"/>
+        </w:rPr>
+      </w:pPr>
+      <w:r>
+        <w:rPr>
+          <w:noProof/>
+          <w:lang w:val="pt-BR"/>
+        </w:rPr>
+        <w:t>3.1.7</w:t>
+      </w:r>
+      <w:r>
+        <w:rPr>
+          <w:rFonts w:asciiTheme="minorHAnsi" w:eastAsiaTheme="minorEastAsia" w:hAnsiTheme="minorHAnsi" w:cstheme="minorBidi"/>
+          <w:noProof/>
+          <w:snapToGrid/>
+          <w:sz w:val="22"/>
+          <w:szCs w:val="22"/>
+          <w:lang w:val="pt-BR" w:eastAsia="pt-BR"/>
+        </w:rPr>
+        <w:tab/>
+      </w:r>
+      <w:r>
+        <w:rPr>
+          <w:noProof/>
+          <w:lang w:val="pt-BR"/>
+        </w:rPr>
+        <w:t>RF007</w:t>
+      </w:r>
+      <w:r>
+        <w:rPr>
+          <w:noProof/>
+        </w:rPr>
+        <w:tab/>
+      </w:r>
+      <w:r>
+        <w:rPr>
+          <w:noProof/>
+        </w:rPr>
+        <w:fldChar w:fldCharType="begin"/>
+      </w:r>
+      <w:r>
+        <w:rPr>
+          <w:noProof/>
+        </w:rPr>
+        <w:instrText xml:space="preserve"> PAGEREF _Toc73899999 \h </w:instrText>
+      </w:r>
+      <w:r>
+        <w:rPr>
+          <w:noProof/>
+        </w:rPr>
+      </w:r>
+      <w:r>
+        <w:rPr>
+          <w:noProof/>
+        </w:rPr>
+        <w:fldChar w:fldCharType="separate"/>
+      </w:r>
+      <w:r>
+        <w:rPr>
+          <w:noProof/>
+        </w:rPr>
+        <w:t>5</w:t>
+      </w:r>
+      <w:r>
+        <w:rPr>
+          <w:noProof/>
+        </w:rPr>
+        <w:fldChar w:fldCharType="end"/>
+      </w:r>
+    </w:p>
+    <w:p>
+      <w:pPr>
+        <w:pStyle w:val="Sumrio3"/>
+        <w:rPr>
+          <w:rFonts w:asciiTheme="minorHAnsi" w:eastAsiaTheme="minorEastAsia" w:hAnsiTheme="minorHAnsi" w:cstheme="minorBidi"/>
+          <w:noProof/>
+          <w:snapToGrid/>
+          <w:sz w:val="22"/>
+          <w:szCs w:val="22"/>
+          <w:lang w:val="pt-BR" w:eastAsia="pt-BR"/>
+        </w:rPr>
+      </w:pPr>
+      <w:r>
+        <w:rPr>
+          <w:noProof/>
+          <w:lang w:val="pt-BR"/>
+        </w:rPr>
+        <w:t>3.1.8</w:t>
+      </w:r>
+      <w:r>
+        <w:rPr>
+          <w:rFonts w:asciiTheme="minorHAnsi" w:eastAsiaTheme="minorEastAsia" w:hAnsiTheme="minorHAnsi" w:cstheme="minorBidi"/>
+          <w:noProof/>
+          <w:snapToGrid/>
+          <w:sz w:val="22"/>
+          <w:szCs w:val="22"/>
+          <w:lang w:val="pt-BR" w:eastAsia="pt-BR"/>
+        </w:rPr>
+        <w:tab/>
+      </w:r>
+      <w:r>
+        <w:rPr>
+          <w:noProof/>
+          <w:lang w:val="pt-BR"/>
+        </w:rPr>
+        <w:t>RF008</w:t>
+      </w:r>
+      <w:r>
+        <w:rPr>
+          <w:noProof/>
+        </w:rPr>
+        <w:tab/>
+      </w:r>
+      <w:r>
+        <w:rPr>
+          <w:noProof/>
+        </w:rPr>
+        <w:fldChar w:fldCharType="begin"/>
+      </w:r>
+      <w:r>
+        <w:rPr>
+          <w:noProof/>
+        </w:rPr>
+        <w:instrText xml:space="preserve"> PAGEREF _Toc73900000 \h </w:instrText>
+      </w:r>
+      <w:r>
+        <w:rPr>
+          <w:noProof/>
+        </w:rPr>
+      </w:r>
+      <w:r>
+        <w:rPr>
+          <w:noProof/>
+        </w:rPr>
+        <w:fldChar w:fldCharType="separate"/>
+      </w:r>
+      <w:r>
+        <w:rPr>
+          <w:noProof/>
+        </w:rPr>
+        <w:t>5</w:t>
+      </w:r>
+      <w:r>
+        <w:rPr>
+          <w:noProof/>
+        </w:rPr>
+        <w:fldChar w:fldCharType="end"/>
+      </w:r>
+    </w:p>
+    <w:p>
+      <w:pPr>
+        <w:pStyle w:val="Sumrio3"/>
+        <w:rPr>
+          <w:rFonts w:asciiTheme="minorHAnsi" w:eastAsiaTheme="minorEastAsia" w:hAnsiTheme="minorHAnsi" w:cstheme="minorBidi"/>
+          <w:noProof/>
+          <w:snapToGrid/>
+          <w:sz w:val="22"/>
+          <w:szCs w:val="22"/>
+          <w:lang w:val="pt-BR" w:eastAsia="pt-BR"/>
+        </w:rPr>
+      </w:pPr>
+      <w:r>
+        <w:rPr>
+          <w:noProof/>
+          <w:lang w:val="pt-BR"/>
+        </w:rPr>
+        <w:t>3.1.9</w:t>
+      </w:r>
+      <w:r>
+        <w:rPr>
+          <w:rFonts w:asciiTheme="minorHAnsi" w:eastAsiaTheme="minorEastAsia" w:hAnsiTheme="minorHAnsi" w:cstheme="minorBidi"/>
+          <w:noProof/>
+          <w:snapToGrid/>
+          <w:sz w:val="22"/>
+          <w:szCs w:val="22"/>
+          <w:lang w:val="pt-BR" w:eastAsia="pt-BR"/>
+        </w:rPr>
+        <w:tab/>
+      </w:r>
+      <w:r>
+        <w:rPr>
+          <w:noProof/>
+          <w:lang w:val="pt-BR"/>
+        </w:rPr>
+        <w:t>RF009</w:t>
+      </w:r>
+      <w:r>
+        <w:rPr>
+          <w:noProof/>
+        </w:rPr>
+        <w:tab/>
+      </w:r>
+      <w:r>
+        <w:rPr>
+          <w:noProof/>
+        </w:rPr>
+        <w:fldChar w:fldCharType="begin"/>
+      </w:r>
+      <w:r>
+        <w:rPr>
+          <w:noProof/>
+        </w:rPr>
+        <w:instrText xml:space="preserve"> PAGEREF _Toc73900001 \h </w:instrText>
+      </w:r>
+      <w:r>
+        <w:rPr>
+          <w:noProof/>
+        </w:rPr>
+      </w:r>
+      <w:r>
+        <w:rPr>
+          <w:noProof/>
+        </w:rPr>
+        <w:fldChar w:fldCharType="separate"/>
+      </w:r>
+      <w:r>
+        <w:rPr>
+          <w:noProof/>
+        </w:rPr>
+        <w:t>5</w:t>
+      </w:r>
+      <w:r>
+        <w:rPr>
+          <w:noProof/>
+        </w:rPr>
+        <w:fldChar w:fldCharType="end"/>
+      </w:r>
+    </w:p>
+    <w:p>
+      <w:pPr>
+        <w:pStyle w:val="Sumrio3"/>
+        <w:rPr>
+          <w:rFonts w:asciiTheme="minorHAnsi" w:eastAsiaTheme="minorEastAsia" w:hAnsiTheme="minorHAnsi" w:cstheme="minorBidi"/>
+          <w:noProof/>
+          <w:snapToGrid/>
+          <w:sz w:val="22"/>
+          <w:szCs w:val="22"/>
+          <w:lang w:val="pt-BR" w:eastAsia="pt-BR"/>
+        </w:rPr>
+      </w:pPr>
+      <w:r>
+        <w:rPr>
+          <w:noProof/>
+          <w:lang w:val="pt-BR"/>
+        </w:rPr>
+        <w:t>3.1.10</w:t>
+      </w:r>
+      <w:r>
+        <w:rPr>
+          <w:rFonts w:asciiTheme="minorHAnsi" w:eastAsiaTheme="minorEastAsia" w:hAnsiTheme="minorHAnsi" w:cstheme="minorBidi"/>
+          <w:noProof/>
+          <w:snapToGrid/>
+          <w:sz w:val="22"/>
+          <w:szCs w:val="22"/>
+          <w:lang w:val="pt-BR" w:eastAsia="pt-BR"/>
+        </w:rPr>
+        <w:tab/>
+      </w:r>
+      <w:r>
+        <w:rPr>
+          <w:noProof/>
+          <w:lang w:val="pt-BR"/>
+        </w:rPr>
+        <w:t>RF010</w:t>
+      </w:r>
+      <w:r>
+        <w:rPr>
+          <w:noProof/>
+        </w:rPr>
+        <w:tab/>
+      </w:r>
+      <w:r>
+        <w:rPr>
+          <w:noProof/>
+        </w:rPr>
+        <w:fldChar w:fldCharType="begin"/>
+      </w:r>
+      <w:r>
+        <w:rPr>
+          <w:noProof/>
+        </w:rPr>
+        <w:instrText xml:space="preserve"> PAGEREF _Toc73900002 \h </w:instrText>
+      </w:r>
+      <w:r>
+        <w:rPr>
+          <w:noProof/>
+        </w:rPr>
+      </w:r>
+      <w:r>
+        <w:rPr>
+          <w:noProof/>
+        </w:rPr>
+        <w:fldChar w:fldCharType="separate"/>
+      </w:r>
+      <w:r>
+        <w:rPr>
+          <w:noProof/>
+        </w:rPr>
+        <w:t>5</w:t>
+      </w:r>
+      <w:r>
+        <w:rPr>
+          <w:noProof/>
+        </w:rPr>
+        <w:fldChar w:fldCharType="end"/>
+      </w:r>
+    </w:p>
+    <w:p>
+      <w:pPr>
+        <w:pStyle w:val="Sumrio3"/>
+        <w:rPr>
+          <w:rFonts w:asciiTheme="minorHAnsi" w:eastAsiaTheme="minorEastAsia" w:hAnsiTheme="minorHAnsi" w:cstheme="minorBidi"/>
+          <w:noProof/>
+          <w:snapToGrid/>
+          <w:sz w:val="22"/>
+          <w:szCs w:val="22"/>
+          <w:lang w:val="pt-BR" w:eastAsia="pt-BR"/>
+        </w:rPr>
+      </w:pPr>
+      <w:r>
+        <w:rPr>
+          <w:noProof/>
+          <w:lang w:val="pt-BR"/>
+        </w:rPr>
+        <w:t>3.1.11</w:t>
+      </w:r>
+      <w:r>
+        <w:rPr>
+          <w:rFonts w:asciiTheme="minorHAnsi" w:eastAsiaTheme="minorEastAsia" w:hAnsiTheme="minorHAnsi" w:cstheme="minorBidi"/>
+          <w:noProof/>
+          <w:snapToGrid/>
+          <w:sz w:val="22"/>
+          <w:szCs w:val="22"/>
+          <w:lang w:val="pt-BR" w:eastAsia="pt-BR"/>
+        </w:rPr>
+        <w:tab/>
+      </w:r>
+      <w:r>
+        <w:rPr>
+          <w:noProof/>
+          <w:lang w:val="pt-BR"/>
+        </w:rPr>
+        <w:t>RF011</w:t>
+      </w:r>
+      <w:r>
+        <w:rPr>
+          <w:noProof/>
+        </w:rPr>
+        <w:tab/>
+      </w:r>
+      <w:r>
+        <w:rPr>
+          <w:noProof/>
+        </w:rPr>
+        <w:fldChar w:fldCharType="begin"/>
+      </w:r>
+      <w:r>
+        <w:rPr>
+          <w:noProof/>
+        </w:rPr>
+        <w:instrText xml:space="preserve"> PAGEREF _Toc73900003 \h </w:instrText>
+      </w:r>
+      <w:r>
+        <w:rPr>
+          <w:noProof/>
+        </w:rPr>
+      </w:r>
+      <w:r>
+        <w:rPr>
+          <w:noProof/>
+        </w:rPr>
+        <w:fldChar w:fldCharType="separate"/>
+      </w:r>
+      <w:r>
+        <w:rPr>
+          <w:noProof/>
+        </w:rPr>
+        <w:t>5</w:t>
+      </w:r>
+      <w:r>
+        <w:rPr>
+          <w:noProof/>
+        </w:rPr>
+        <w:fldChar w:fldCharType="end"/>
+      </w:r>
+    </w:p>
+    <w:p>
+      <w:pPr>
+        <w:pStyle w:val="Sumrio3"/>
+        <w:rPr>
+          <w:rFonts w:asciiTheme="minorHAnsi" w:eastAsiaTheme="minorEastAsia" w:hAnsiTheme="minorHAnsi" w:cstheme="minorBidi"/>
+          <w:noProof/>
+          <w:snapToGrid/>
+          <w:sz w:val="22"/>
+          <w:szCs w:val="22"/>
+          <w:lang w:val="pt-BR" w:eastAsia="pt-BR"/>
+        </w:rPr>
+      </w:pPr>
+      <w:r>
+        <w:rPr>
+          <w:noProof/>
+          <w:lang w:val="pt-BR"/>
+        </w:rPr>
+        <w:t>3.1.12</w:t>
+      </w:r>
+      <w:r>
+        <w:rPr>
+          <w:rFonts w:asciiTheme="minorHAnsi" w:eastAsiaTheme="minorEastAsia" w:hAnsiTheme="minorHAnsi" w:cstheme="minorBidi"/>
+          <w:noProof/>
+          <w:snapToGrid/>
+          <w:sz w:val="22"/>
+          <w:szCs w:val="22"/>
+          <w:lang w:val="pt-BR" w:eastAsia="pt-BR"/>
+        </w:rPr>
+        <w:tab/>
+      </w:r>
+      <w:r>
+        <w:rPr>
+          <w:noProof/>
+          <w:lang w:val="pt-BR"/>
+        </w:rPr>
+        <w:t>RF012</w:t>
+      </w:r>
+      <w:r>
+        <w:rPr>
+          <w:noProof/>
+        </w:rPr>
+        <w:tab/>
+      </w:r>
+      <w:r>
+        <w:rPr>
+          <w:noProof/>
+        </w:rPr>
+        <w:fldChar w:fldCharType="begin"/>
+      </w:r>
+      <w:r>
+        <w:rPr>
+          <w:noProof/>
+        </w:rPr>
+        <w:instrText xml:space="preserve"> PAGEREF _Toc73900004 \h </w:instrText>
+      </w:r>
+      <w:r>
+        <w:rPr>
+          <w:noProof/>
+        </w:rPr>
+      </w:r>
+      <w:r>
+        <w:rPr>
+          <w:noProof/>
+        </w:rPr>
+        <w:fldChar w:fldCharType="separate"/>
+      </w:r>
+      <w:r>
+        <w:rPr>
+          <w:noProof/>
+        </w:rPr>
+        <w:t>5</w:t>
+      </w:r>
+      <w:r>
+        <w:rPr>
+          <w:noProof/>
+        </w:rPr>
+        <w:fldChar w:fldCharType="end"/>
+      </w:r>
+    </w:p>
+    <w:p>
+      <w:pPr>
+        <w:pStyle w:val="Sumrio3"/>
+        <w:rPr>
+          <w:rFonts w:asciiTheme="minorHAnsi" w:eastAsiaTheme="minorEastAsia" w:hAnsiTheme="minorHAnsi" w:cstheme="minorBidi"/>
+          <w:noProof/>
+          <w:snapToGrid/>
+          <w:sz w:val="22"/>
+          <w:szCs w:val="22"/>
+          <w:lang w:val="pt-BR" w:eastAsia="pt-BR"/>
+        </w:rPr>
+      </w:pPr>
+      <w:r>
+        <w:rPr>
+          <w:noProof/>
+          <w:lang w:val="pt-BR"/>
+        </w:rPr>
+        <w:t>3.1.13</w:t>
+      </w:r>
+      <w:r>
+        <w:rPr>
+          <w:rFonts w:asciiTheme="minorHAnsi" w:eastAsiaTheme="minorEastAsia" w:hAnsiTheme="minorHAnsi" w:cstheme="minorBidi"/>
+          <w:noProof/>
+          <w:snapToGrid/>
+          <w:sz w:val="22"/>
+          <w:szCs w:val="22"/>
+          <w:lang w:val="pt-BR" w:eastAsia="pt-BR"/>
+        </w:rPr>
+        <w:tab/>
+      </w:r>
+      <w:r>
+        <w:rPr>
+          <w:noProof/>
+          <w:lang w:val="pt-BR"/>
+        </w:rPr>
+        <w:t>RF013</w:t>
+      </w:r>
+      <w:r>
+        <w:rPr>
+          <w:noProof/>
+        </w:rPr>
+        <w:tab/>
+      </w:r>
+      <w:r>
+        <w:rPr>
+          <w:noProof/>
+        </w:rPr>
+        <w:fldChar w:fldCharType="begin"/>
+      </w:r>
+      <w:r>
+        <w:rPr>
+          <w:noProof/>
+        </w:rPr>
+        <w:instrText xml:space="preserve"> PAGEREF _Toc73900005 \h </w:instrText>
+      </w:r>
+      <w:r>
+        <w:rPr>
+          <w:noProof/>
+        </w:rPr>
+      </w:r>
+      <w:r>
+        <w:rPr>
+          <w:noProof/>
+        </w:rPr>
+        <w:fldChar w:fldCharType="separate"/>
+      </w:r>
+      <w:r>
+        <w:rPr>
+          <w:noProof/>
+        </w:rPr>
+        <w:t>5</w:t>
+      </w:r>
+      <w:r>
+        <w:rPr>
+          <w:noProof/>
+        </w:rPr>
+        <w:fldChar w:fldCharType="end"/>
+      </w:r>
+    </w:p>
+    <w:p>
+      <w:pPr>
+        <w:pStyle w:val="Sumrio3"/>
+        <w:rPr>
+          <w:rFonts w:asciiTheme="minorHAnsi" w:eastAsiaTheme="minorEastAsia" w:hAnsiTheme="minorHAnsi" w:cstheme="minorBidi"/>
+          <w:noProof/>
+          <w:snapToGrid/>
+          <w:sz w:val="22"/>
+          <w:szCs w:val="22"/>
+          <w:lang w:val="pt-BR" w:eastAsia="pt-BR"/>
+        </w:rPr>
+      </w:pPr>
+      <w:r>
+        <w:rPr>
+          <w:noProof/>
+          <w:lang w:val="pt-BR"/>
+        </w:rPr>
+        <w:t>3.1.14</w:t>
+      </w:r>
+      <w:r>
+        <w:rPr>
+          <w:rFonts w:asciiTheme="minorHAnsi" w:eastAsiaTheme="minorEastAsia" w:hAnsiTheme="minorHAnsi" w:cstheme="minorBidi"/>
+          <w:noProof/>
+          <w:snapToGrid/>
+          <w:sz w:val="22"/>
+          <w:szCs w:val="22"/>
+          <w:lang w:val="pt-BR" w:eastAsia="pt-BR"/>
+        </w:rPr>
+        <w:tab/>
+      </w:r>
+      <w:r>
+        <w:rPr>
+          <w:noProof/>
+          <w:lang w:val="pt-BR"/>
+        </w:rPr>
+        <w:t>RF014</w:t>
+      </w:r>
+      <w:r>
+        <w:rPr>
+          <w:noProof/>
+        </w:rPr>
+        <w:tab/>
+      </w:r>
+      <w:r>
+        <w:rPr>
+          <w:noProof/>
+        </w:rPr>
+        <w:fldChar w:fldCharType="begin"/>
+      </w:r>
+      <w:r>
+        <w:rPr>
+          <w:noProof/>
+        </w:rPr>
+        <w:instrText xml:space="preserve"> PAGEREF _Toc73900006 \h </w:instrText>
+      </w:r>
+      <w:r>
+        <w:rPr>
+          <w:noProof/>
+        </w:rPr>
+      </w:r>
+      <w:r>
+        <w:rPr>
+          <w:noProof/>
+        </w:rPr>
+        <w:fldChar w:fldCharType="separate"/>
+      </w:r>
+      <w:r>
+        <w:rPr>
+          <w:noProof/>
+        </w:rPr>
+        <w:t>5</w:t>
+      </w:r>
+      <w:r>
+        <w:rPr>
+          <w:noProof/>
+        </w:rPr>
+        <w:fldChar w:fldCharType="end"/>
+      </w:r>
+    </w:p>
+    <w:p>
+      <w:pPr>
+        <w:pStyle w:val="Sumrio3"/>
+        <w:rPr>
+          <w:rFonts w:asciiTheme="minorHAnsi" w:eastAsiaTheme="minorEastAsia" w:hAnsiTheme="minorHAnsi" w:cstheme="minorBidi"/>
+          <w:noProof/>
+          <w:snapToGrid/>
+          <w:sz w:val="22"/>
+          <w:szCs w:val="22"/>
+          <w:lang w:val="pt-BR" w:eastAsia="pt-BR"/>
+        </w:rPr>
+      </w:pPr>
+      <w:r>
+        <w:rPr>
+          <w:noProof/>
+          <w:lang w:val="pt-BR"/>
+        </w:rPr>
+        <w:t>3.1.15</w:t>
+      </w:r>
+      <w:r>
+        <w:rPr>
+          <w:rFonts w:asciiTheme="minorHAnsi" w:eastAsiaTheme="minorEastAsia" w:hAnsiTheme="minorHAnsi" w:cstheme="minorBidi"/>
+          <w:noProof/>
+          <w:snapToGrid/>
+          <w:sz w:val="22"/>
+          <w:szCs w:val="22"/>
+          <w:lang w:val="pt-BR" w:eastAsia="pt-BR"/>
+        </w:rPr>
+        <w:tab/>
+      </w:r>
+      <w:r>
+        <w:rPr>
+          <w:noProof/>
+          <w:lang w:val="pt-BR"/>
+        </w:rPr>
+        <w:t>RF015</w:t>
+      </w:r>
+      <w:r>
+        <w:rPr>
+          <w:noProof/>
+        </w:rPr>
+        <w:tab/>
+      </w:r>
+      <w:r>
+        <w:rPr>
+          <w:noProof/>
+        </w:rPr>
+        <w:fldChar w:fldCharType="begin"/>
+      </w:r>
+      <w:r>
+        <w:rPr>
+          <w:noProof/>
+        </w:rPr>
+        <w:instrText xml:space="preserve"> PAGEREF _Toc73900007 \h </w:instrText>
+      </w:r>
+      <w:r>
+        <w:rPr>
+          <w:noProof/>
+        </w:rPr>
+      </w:r>
+      <w:r>
+        <w:rPr>
+          <w:noProof/>
+        </w:rPr>
+        <w:fldChar w:fldCharType="separate"/>
+      </w:r>
+      <w:r>
+        <w:rPr>
+          <w:noProof/>
+        </w:rPr>
+        <w:t>5</w:t>
+      </w:r>
+      <w:r>
+        <w:rPr>
+          <w:noProof/>
+        </w:rPr>
+        <w:fldChar w:fldCharType="end"/>
+      </w:r>
+    </w:p>
+    <w:p>
+      <w:pPr>
+        <w:pStyle w:val="Sumrio3"/>
+        <w:rPr>
+          <w:rFonts w:asciiTheme="minorHAnsi" w:eastAsiaTheme="minorEastAsia" w:hAnsiTheme="minorHAnsi" w:cstheme="minorBidi"/>
+          <w:noProof/>
+          <w:snapToGrid/>
+          <w:sz w:val="22"/>
+          <w:szCs w:val="22"/>
+          <w:lang w:val="pt-BR" w:eastAsia="pt-BR"/>
+        </w:rPr>
+      </w:pPr>
+      <w:r>
+        <w:rPr>
+          <w:noProof/>
+          <w:lang w:val="pt-BR"/>
+        </w:rPr>
+        <w:t>3.1.16</w:t>
+      </w:r>
+      <w:r>
+        <w:rPr>
+          <w:rFonts w:asciiTheme="minorHAnsi" w:eastAsiaTheme="minorEastAsia" w:hAnsiTheme="minorHAnsi" w:cstheme="minorBidi"/>
+          <w:noProof/>
+          <w:snapToGrid/>
+          <w:sz w:val="22"/>
+          <w:szCs w:val="22"/>
+          <w:lang w:val="pt-BR" w:eastAsia="pt-BR"/>
+        </w:rPr>
+        <w:tab/>
+      </w:r>
+      <w:r>
+        <w:rPr>
+          <w:noProof/>
+          <w:lang w:val="pt-BR"/>
+        </w:rPr>
+        <w:t>RF016</w:t>
+      </w:r>
+      <w:r>
+        <w:rPr>
+          <w:noProof/>
+        </w:rPr>
+        <w:tab/>
+      </w:r>
+      <w:r>
+        <w:rPr>
+          <w:noProof/>
+        </w:rPr>
+        <w:fldChar w:fldCharType="begin"/>
+      </w:r>
+      <w:r>
+        <w:rPr>
+          <w:noProof/>
+        </w:rPr>
+        <w:instrText xml:space="preserve"> PAGEREF _Toc73900008 \h </w:instrText>
       </w:r>
       <w:r>
         <w:rPr>
@@ -1477,7 +2701,7 @@
         <w:rPr>
           <w:noProof/>
         </w:rPr>
-        <w:instrText xml:space="preserve"> PAGEREF _Toc72784700 \h </w:instrText>
+        <w:instrText xml:space="preserve"> PAGEREF _Toc73900009 \h </w:instrText>
       </w:r>
       <w:r>
         <w:rPr>
@@ -1538,7 +2762,7 @@
           <w:noProof/>
           <w:lang w:val="pt-BR"/>
         </w:rPr>
-        <w:t>&lt;Requisito de Usabilidade Um&gt;</w:t>
+        <w:t>RU001</w:t>
       </w:r>
       <w:r>
         <w:rPr>
@@ -1556,7 +2780,7 @@
         <w:rPr>
           <w:noProof/>
         </w:rPr>
-        <w:instrText xml:space="preserve"> PAGEREF _Toc72784701 \h </w:instrText>
+        <w:instrText xml:space="preserve"> PAGEREF _Toc73900010 \h </w:instrText>
       </w:r>
       <w:r>
         <w:rPr>
@@ -1638,7 +2862,7 @@
         <w:rPr>
           <w:noProof/>
         </w:rPr>
-        <w:instrText xml:space="preserve"> PAGEREF _Toc72784702 \h </w:instrText>
+        <w:instrText xml:space="preserve"> PAGEREF _Toc73900011 \h </w:instrText>
       </w:r>
       <w:r>
         <w:rPr>
@@ -1699,7 +2923,7 @@
           <w:noProof/>
           <w:lang w:val="pt-BR"/>
         </w:rPr>
-        <w:t>&lt;Requisito de Confiabilidade Um&gt;</w:t>
+        <w:t>RC0001</w:t>
       </w:r>
       <w:r>
         <w:rPr>
@@ -1717,7 +2941,165 @@
         <w:rPr>
           <w:noProof/>
         </w:rPr>
-        <w:instrText xml:space="preserve"> PAGEREF _Toc72784703 \h </w:instrText>
+        <w:instrText xml:space="preserve"> PAGEREF _Toc73900012 \h </w:instrText>
+      </w:r>
+      <w:r>
+        <w:rPr>
+          <w:noProof/>
+        </w:rPr>
+      </w:r>
+      <w:r>
+        <w:rPr>
+          <w:noProof/>
+        </w:rPr>
+        <w:fldChar w:fldCharType="separate"/>
+      </w:r>
+      <w:r>
+        <w:rPr>
+          <w:noProof/>
+        </w:rPr>
+        <w:t>6</w:t>
+      </w:r>
+      <w:r>
+        <w:rPr>
+          <w:noProof/>
+        </w:rPr>
+        <w:fldChar w:fldCharType="end"/>
+      </w:r>
+    </w:p>
+    <w:p>
+      <w:pPr>
+        <w:pStyle w:val="Sumrio3"/>
+        <w:rPr>
+          <w:rFonts w:asciiTheme="minorHAnsi" w:eastAsiaTheme="minorEastAsia" w:hAnsiTheme="minorHAnsi" w:cstheme="minorBidi"/>
+          <w:noProof/>
+          <w:snapToGrid/>
+          <w:sz w:val="22"/>
+          <w:szCs w:val="22"/>
+          <w:lang w:val="pt-BR" w:eastAsia="pt-BR"/>
+        </w:rPr>
+      </w:pPr>
+      <w:r>
+        <w:rPr>
+          <w:noProof/>
+          <w:lang w:val="pt-BR"/>
+        </w:rPr>
+        <w:t>3.3.2</w:t>
+      </w:r>
+      <w:r>
+        <w:rPr>
+          <w:rFonts w:asciiTheme="minorHAnsi" w:eastAsiaTheme="minorEastAsia" w:hAnsiTheme="minorHAnsi" w:cstheme="minorBidi"/>
+          <w:noProof/>
+          <w:snapToGrid/>
+          <w:sz w:val="22"/>
+          <w:szCs w:val="22"/>
+          <w:lang w:val="pt-BR" w:eastAsia="pt-BR"/>
+        </w:rPr>
+        <w:tab/>
+      </w:r>
+      <w:r>
+        <w:rPr>
+          <w:noProof/>
+          <w:lang w:val="pt-BR"/>
+        </w:rPr>
+        <w:t>RC002</w:t>
+      </w:r>
+      <w:r>
+        <w:rPr>
+          <w:noProof/>
+        </w:rPr>
+        <w:tab/>
+      </w:r>
+      <w:r>
+        <w:rPr>
+          <w:noProof/>
+        </w:rPr>
+        <w:fldChar w:fldCharType="begin"/>
+      </w:r>
+      <w:r>
+        <w:rPr>
+          <w:noProof/>
+        </w:rPr>
+        <w:instrText xml:space="preserve"> PAGEREF _Toc73900013 \h </w:instrText>
+      </w:r>
+      <w:r>
+        <w:rPr>
+          <w:noProof/>
+        </w:rPr>
+      </w:r>
+      <w:r>
+        <w:rPr>
+          <w:noProof/>
+        </w:rPr>
+        <w:fldChar w:fldCharType="separate"/>
+      </w:r>
+      <w:r>
+        <w:rPr>
+          <w:noProof/>
+        </w:rPr>
+        <w:t>6</w:t>
+      </w:r>
+      <w:r>
+        <w:rPr>
+          <w:noProof/>
+        </w:rPr>
+        <w:fldChar w:fldCharType="end"/>
+      </w:r>
+    </w:p>
+    <w:p>
+      <w:pPr>
+        <w:pStyle w:val="Sumrio3"/>
+        <w:rPr>
+          <w:rFonts w:asciiTheme="minorHAnsi" w:eastAsiaTheme="minorEastAsia" w:hAnsiTheme="minorHAnsi" w:cstheme="minorBidi"/>
+          <w:noProof/>
+          <w:snapToGrid/>
+          <w:sz w:val="22"/>
+          <w:szCs w:val="22"/>
+          <w:lang w:val="pt-BR" w:eastAsia="pt-BR"/>
+        </w:rPr>
+      </w:pPr>
+      <w:r>
+        <w:rPr>
+          <w:noProof/>
+          <w:lang w:val="pt-BR"/>
+        </w:rPr>
+        <w:t>3.3.3</w:t>
+      </w:r>
+      <w:r>
+        <w:rPr>
+          <w:rFonts w:asciiTheme="minorHAnsi" w:eastAsiaTheme="minorEastAsia" w:hAnsiTheme="minorHAnsi" w:cstheme="minorBidi"/>
+          <w:noProof/>
+          <w:snapToGrid/>
+          <w:sz w:val="22"/>
+          <w:szCs w:val="22"/>
+          <w:lang w:val="pt-BR" w:eastAsia="pt-BR"/>
+        </w:rPr>
+        <w:tab/>
+      </w:r>
+      <w:r>
+        <w:rPr>
+          <w:noProof/>
+          <w:lang w:val="pt-BR"/>
+        </w:rPr>
+        <w:t>RC003</w:t>
+      </w:r>
+      <w:r>
+        <w:rPr>
+          <w:noProof/>
+        </w:rPr>
+        <w:tab/>
+      </w:r>
+      <w:r>
+        <w:rPr>
+          <w:noProof/>
+        </w:rPr>
+        <w:fldChar w:fldCharType="begin"/>
+      </w:r>
+      <w:r>
+        <w:rPr>
+          <w:noProof/>
+        </w:rPr>
+        <w:instrText xml:space="preserve"> PAGEREF _Toc73900014 \h </w:instrText>
       </w:r>
       <w:r>
         <w:rPr>
@@ -1761,6 +3143,7 @@
       <w:r>
         <w:rPr>
           <w:noProof/>
+          <w:lang w:val="pt-BR"/>
         </w:rPr>
         <w:t>3.4</w:t>
       </w:r>
@@ -1798,7 +3181,7 @@
         <w:rPr>
           <w:noProof/>
         </w:rPr>
-        <w:instrText xml:space="preserve"> PAGEREF _Toc72784704 \h </w:instrText>
+        <w:instrText xml:space="preserve"> PAGEREF _Toc73900015 \h </w:instrText>
       </w:r>
       <w:r>
         <w:rPr>
@@ -1858,7 +3241,7 @@
           <w:noProof/>
           <w:lang w:val="pt-BR"/>
         </w:rPr>
-        <w:t>&lt;Requisito de Desempenho Um&gt;</w:t>
+        <w:t>RD001</w:t>
       </w:r>
       <w:r>
         <w:rPr>
@@ -1876,7 +3259,7 @@
         <w:rPr>
           <w:noProof/>
         </w:rPr>
-        <w:instrText xml:space="preserve"> PAGEREF _Toc72784705 \h </w:instrText>
+        <w:instrText xml:space="preserve"> PAGEREF _Toc73900016 \h </w:instrText>
       </w:r>
       <w:r>
         <w:rPr>
@@ -1957,7 +3340,7 @@
         <w:rPr>
           <w:noProof/>
         </w:rPr>
-        <w:instrText xml:space="preserve"> PAGEREF _Toc72784706 \h </w:instrText>
+        <w:instrText xml:space="preserve"> PAGEREF _Toc73900017 \h </w:instrText>
       </w:r>
       <w:r>
         <w:rPr>
@@ -1974,7 +3357,7 @@
         <w:rPr>
           <w:noProof/>
         </w:rPr>
-        <w:t>7</w:t>
+        <w:t>6</w:t>
       </w:r>
       <w:r>
         <w:rPr>
@@ -2018,7 +3401,7 @@
           <w:noProof/>
           <w:lang w:val="pt-BR"/>
         </w:rPr>
-        <w:t>&lt;Requisito de Suportabilidade Um&gt;</w:t>
+        <w:t>RS001</w:t>
       </w:r>
       <w:r>
         <w:rPr>
@@ -2036,7 +3419,7 @@
         <w:rPr>
           <w:noProof/>
         </w:rPr>
-        <w:instrText xml:space="preserve"> PAGEREF _Toc72784707 \h </w:instrText>
+        <w:instrText xml:space="preserve"> PAGEREF _Toc73900018 \h </w:instrText>
       </w:r>
       <w:r>
         <w:rPr>
@@ -2053,7 +3436,7 @@
         <w:rPr>
           <w:noProof/>
         </w:rPr>
-        <w:t>7</w:t>
+        <w:t>6</w:t>
       </w:r>
       <w:r>
         <w:rPr>
@@ -2080,6 +3463,7 @@
       <w:r>
         <w:rPr>
           <w:noProof/>
+          <w:lang w:val="pt-BR"/>
         </w:rPr>
         <w:t>3.6</w:t>
       </w:r>
@@ -2117,7 +3501,7 @@
         <w:rPr>
           <w:noProof/>
         </w:rPr>
-        <w:instrText xml:space="preserve"> PAGEREF _Toc72784708 \h </w:instrText>
+        <w:instrText xml:space="preserve"> PAGEREF _Toc73900019 \h </w:instrText>
       </w:r>
       <w:r>
         <w:rPr>
@@ -2134,7 +3518,7 @@
         <w:rPr>
           <w:noProof/>
         </w:rPr>
-        <w:t>7</w:t>
+        <w:t>6</w:t>
       </w:r>
       <w:r>
         <w:rPr>
@@ -2178,7 +3562,7 @@
           <w:noProof/>
           <w:lang w:val="pt-BR"/>
         </w:rPr>
-        <w:t>&lt;Restrição de Design Um&gt;</w:t>
+        <w:t>Sobre a interface</w:t>
       </w:r>
       <w:r>
         <w:rPr>
@@ -2196,7 +3580,7 @@
         <w:rPr>
           <w:noProof/>
         </w:rPr>
-        <w:instrText xml:space="preserve"> PAGEREF _Toc72784709 \h </w:instrText>
+        <w:instrText xml:space="preserve"> PAGEREF _Toc73900020 \h </w:instrText>
       </w:r>
       <w:r>
         <w:rPr>
@@ -2213,7 +3597,7 @@
         <w:rPr>
           <w:noProof/>
         </w:rPr>
-        <w:t>7</w:t>
+        <w:t>6</w:t>
       </w:r>
       <w:r>
         <w:rPr>
@@ -2260,7 +3644,7 @@
           <w:noProof/>
           <w:lang w:val="pt-BR"/>
         </w:rPr>
-        <w:t>Requisitos de Sistema de Ajuda e de Documentação de Usuário On-line</w:t>
+        <w:t>Interfaces</w:t>
       </w:r>
       <w:r>
         <w:rPr>
@@ -2278,7 +3662,323 @@
         <w:rPr>
           <w:noProof/>
         </w:rPr>
-        <w:instrText xml:space="preserve"> PAGEREF _Toc72784710 \h </w:instrText>
+        <w:instrText xml:space="preserve"> PAGEREF _Toc73900021 \h </w:instrText>
+      </w:r>
+      <w:r>
+        <w:rPr>
+          <w:noProof/>
+        </w:rPr>
+      </w:r>
+      <w:r>
+        <w:rPr>
+          <w:noProof/>
+        </w:rPr>
+        <w:fldChar w:fldCharType="separate"/>
+      </w:r>
+      <w:r>
+        <w:rPr>
+          <w:noProof/>
+        </w:rPr>
+        <w:t>6</w:t>
+      </w:r>
+      <w:r>
+        <w:rPr>
+          <w:noProof/>
+        </w:rPr>
+        <w:fldChar w:fldCharType="end"/>
+      </w:r>
+    </w:p>
+    <w:p>
+      <w:pPr>
+        <w:pStyle w:val="Sumrio3"/>
+        <w:rPr>
+          <w:rFonts w:asciiTheme="minorHAnsi" w:eastAsiaTheme="minorEastAsia" w:hAnsiTheme="minorHAnsi" w:cstheme="minorBidi"/>
+          <w:noProof/>
+          <w:snapToGrid/>
+          <w:sz w:val="22"/>
+          <w:szCs w:val="22"/>
+          <w:lang w:val="pt-BR" w:eastAsia="pt-BR"/>
+        </w:rPr>
+      </w:pPr>
+      <w:r>
+        <w:rPr>
+          <w:noProof/>
+          <w:lang w:val="fr-FR"/>
+        </w:rPr>
+        <w:t>3.7.1</w:t>
+      </w:r>
+      <w:r>
+        <w:rPr>
+          <w:rFonts w:asciiTheme="minorHAnsi" w:eastAsiaTheme="minorEastAsia" w:hAnsiTheme="minorHAnsi" w:cstheme="minorBidi"/>
+          <w:noProof/>
+          <w:snapToGrid/>
+          <w:sz w:val="22"/>
+          <w:szCs w:val="22"/>
+          <w:lang w:val="pt-BR" w:eastAsia="pt-BR"/>
+        </w:rPr>
+        <w:tab/>
+      </w:r>
+      <w:r>
+        <w:rPr>
+          <w:noProof/>
+          <w:lang w:val="pt-BR"/>
+        </w:rPr>
+        <w:t>Interfaces do Usuário</w:t>
+      </w:r>
+      <w:r>
+        <w:rPr>
+          <w:noProof/>
+        </w:rPr>
+        <w:tab/>
+      </w:r>
+      <w:r>
+        <w:rPr>
+          <w:noProof/>
+        </w:rPr>
+        <w:fldChar w:fldCharType="begin"/>
+      </w:r>
+      <w:r>
+        <w:rPr>
+          <w:noProof/>
+        </w:rPr>
+        <w:instrText xml:space="preserve"> PAGEREF _Toc73900022 \h </w:instrText>
+      </w:r>
+      <w:r>
+        <w:rPr>
+          <w:noProof/>
+        </w:rPr>
+      </w:r>
+      <w:r>
+        <w:rPr>
+          <w:noProof/>
+        </w:rPr>
+        <w:fldChar w:fldCharType="separate"/>
+      </w:r>
+      <w:r>
+        <w:rPr>
+          <w:noProof/>
+        </w:rPr>
+        <w:t>7</w:t>
+      </w:r>
+      <w:r>
+        <w:rPr>
+          <w:noProof/>
+        </w:rPr>
+        <w:fldChar w:fldCharType="end"/>
+      </w:r>
+    </w:p>
+    <w:p>
+      <w:pPr>
+        <w:pStyle w:val="Sumrio3"/>
+        <w:rPr>
+          <w:rFonts w:asciiTheme="minorHAnsi" w:eastAsiaTheme="minorEastAsia" w:hAnsiTheme="minorHAnsi" w:cstheme="minorBidi"/>
+          <w:noProof/>
+          <w:snapToGrid/>
+          <w:sz w:val="22"/>
+          <w:szCs w:val="22"/>
+          <w:lang w:val="pt-BR" w:eastAsia="pt-BR"/>
+        </w:rPr>
+      </w:pPr>
+      <w:r>
+        <w:rPr>
+          <w:noProof/>
+          <w:lang w:val="fr-FR"/>
+        </w:rPr>
+        <w:t>3.7.2</w:t>
+      </w:r>
+      <w:r>
+        <w:rPr>
+          <w:rFonts w:asciiTheme="minorHAnsi" w:eastAsiaTheme="minorEastAsia" w:hAnsiTheme="minorHAnsi" w:cstheme="minorBidi"/>
+          <w:noProof/>
+          <w:snapToGrid/>
+          <w:sz w:val="22"/>
+          <w:szCs w:val="22"/>
+          <w:lang w:val="pt-BR" w:eastAsia="pt-BR"/>
+        </w:rPr>
+        <w:tab/>
+      </w:r>
+      <w:r>
+        <w:rPr>
+          <w:noProof/>
+          <w:lang w:val="pt-BR"/>
+        </w:rPr>
+        <w:t>Interfaces de Hardware</w:t>
+      </w:r>
+      <w:r>
+        <w:rPr>
+          <w:noProof/>
+        </w:rPr>
+        <w:tab/>
+      </w:r>
+      <w:r>
+        <w:rPr>
+          <w:noProof/>
+        </w:rPr>
+        <w:fldChar w:fldCharType="begin"/>
+      </w:r>
+      <w:r>
+        <w:rPr>
+          <w:noProof/>
+        </w:rPr>
+        <w:instrText xml:space="preserve"> PAGEREF _Toc73900023 \h </w:instrText>
+      </w:r>
+      <w:r>
+        <w:rPr>
+          <w:noProof/>
+        </w:rPr>
+      </w:r>
+      <w:r>
+        <w:rPr>
+          <w:noProof/>
+        </w:rPr>
+        <w:fldChar w:fldCharType="separate"/>
+      </w:r>
+      <w:r>
+        <w:rPr>
+          <w:noProof/>
+        </w:rPr>
+        <w:t>7</w:t>
+      </w:r>
+      <w:r>
+        <w:rPr>
+          <w:noProof/>
+        </w:rPr>
+        <w:fldChar w:fldCharType="end"/>
+      </w:r>
+    </w:p>
+    <w:p>
+      <w:pPr>
+        <w:pStyle w:val="Sumrio3"/>
+        <w:rPr>
+          <w:rFonts w:asciiTheme="minorHAnsi" w:eastAsiaTheme="minorEastAsia" w:hAnsiTheme="minorHAnsi" w:cstheme="minorBidi"/>
+          <w:noProof/>
+          <w:snapToGrid/>
+          <w:sz w:val="22"/>
+          <w:szCs w:val="22"/>
+          <w:lang w:val="pt-BR" w:eastAsia="pt-BR"/>
+        </w:rPr>
+      </w:pPr>
+      <w:r>
+        <w:rPr>
+          <w:noProof/>
+          <w:lang w:val="fr-FR"/>
+        </w:rPr>
+        <w:t>3.7.3</w:t>
+      </w:r>
+      <w:r>
+        <w:rPr>
+          <w:rFonts w:asciiTheme="minorHAnsi" w:eastAsiaTheme="minorEastAsia" w:hAnsiTheme="minorHAnsi" w:cstheme="minorBidi"/>
+          <w:noProof/>
+          <w:snapToGrid/>
+          <w:sz w:val="22"/>
+          <w:szCs w:val="22"/>
+          <w:lang w:val="pt-BR" w:eastAsia="pt-BR"/>
+        </w:rPr>
+        <w:tab/>
+      </w:r>
+      <w:r>
+        <w:rPr>
+          <w:noProof/>
+          <w:lang w:val="pt-BR"/>
+        </w:rPr>
+        <w:t>Interfaces de Software</w:t>
+      </w:r>
+      <w:r>
+        <w:rPr>
+          <w:noProof/>
+        </w:rPr>
+        <w:tab/>
+      </w:r>
+      <w:r>
+        <w:rPr>
+          <w:noProof/>
+        </w:rPr>
+        <w:fldChar w:fldCharType="begin"/>
+      </w:r>
+      <w:r>
+        <w:rPr>
+          <w:noProof/>
+        </w:rPr>
+        <w:instrText xml:space="preserve"> PAGEREF _Toc73900024 \h </w:instrText>
+      </w:r>
+      <w:r>
+        <w:rPr>
+          <w:noProof/>
+        </w:rPr>
+      </w:r>
+      <w:r>
+        <w:rPr>
+          <w:noProof/>
+        </w:rPr>
+        <w:fldChar w:fldCharType="separate"/>
+      </w:r>
+      <w:r>
+        <w:rPr>
+          <w:noProof/>
+        </w:rPr>
+        <w:t>7</w:t>
+      </w:r>
+      <w:r>
+        <w:rPr>
+          <w:noProof/>
+        </w:rPr>
+        <w:fldChar w:fldCharType="end"/>
+      </w:r>
+    </w:p>
+    <w:p>
+      <w:pPr>
+        <w:pStyle w:val="Sumrio3"/>
+        <w:rPr>
+          <w:rFonts w:asciiTheme="minorHAnsi" w:eastAsiaTheme="minorEastAsia" w:hAnsiTheme="minorHAnsi" w:cstheme="minorBidi"/>
+          <w:noProof/>
+          <w:snapToGrid/>
+          <w:sz w:val="22"/>
+          <w:szCs w:val="22"/>
+          <w:lang w:val="pt-BR" w:eastAsia="pt-BR"/>
+        </w:rPr>
+      </w:pPr>
+      <w:r>
+        <w:rPr>
+          <w:noProof/>
+          <w:lang w:val="fr-FR"/>
+        </w:rPr>
+        <w:t>3.7.4</w:t>
+      </w:r>
+      <w:r>
+        <w:rPr>
+          <w:rFonts w:asciiTheme="minorHAnsi" w:eastAsiaTheme="minorEastAsia" w:hAnsiTheme="minorHAnsi" w:cstheme="minorBidi"/>
+          <w:noProof/>
+          <w:snapToGrid/>
+          <w:sz w:val="22"/>
+          <w:szCs w:val="22"/>
+          <w:lang w:val="pt-BR" w:eastAsia="pt-BR"/>
+        </w:rPr>
+        <w:tab/>
+      </w:r>
+      <w:r>
+        <w:rPr>
+          <w:noProof/>
+          <w:lang w:val="pt-BR"/>
+        </w:rPr>
+        <w:t>Interfaces de Comunicação</w:t>
+      </w:r>
+      <w:r>
+        <w:rPr>
+          <w:noProof/>
+        </w:rPr>
+        <w:tab/>
+      </w:r>
+      <w:r>
+        <w:rPr>
+          <w:noProof/>
+        </w:rPr>
+        <w:fldChar w:fldCharType="begin"/>
+      </w:r>
+      <w:r>
+        <w:rPr>
+          <w:noProof/>
+        </w:rPr>
+        <w:instrText xml:space="preserve"> PAGEREF _Toc73900025 \h </w:instrText>
       </w:r>
       <w:r>
         <w:rPr>
@@ -2342,7 +4042,7 @@
           <w:noProof/>
           <w:lang w:val="pt-BR"/>
         </w:rPr>
-        <w:t>Componentes Adquiridos</w:t>
+        <w:t>Requisitos de Licenciamento</w:t>
       </w:r>
       <w:r>
         <w:rPr>
@@ -2360,7 +4060,7 @@
         <w:rPr>
           <w:noProof/>
         </w:rPr>
-        <w:instrText xml:space="preserve"> PAGEREF _Toc72784711 \h </w:instrText>
+        <w:instrText xml:space="preserve"> PAGEREF _Toc73900026 \h </w:instrText>
       </w:r>
       <w:r>
         <w:rPr>
@@ -2424,7 +4124,7 @@
           <w:noProof/>
           <w:lang w:val="pt-BR"/>
         </w:rPr>
-        <w:t>Interfaces</w:t>
+        <w:t>Observações Legais, de Copyright e Outras</w:t>
       </w:r>
       <w:r>
         <w:rPr>
@@ -2442,7 +4142,7 @@
         <w:rPr>
           <w:noProof/>
         </w:rPr>
-        <w:instrText xml:space="preserve"> PAGEREF _Toc72784712 \h </w:instrText>
+        <w:instrText xml:space="preserve"> PAGEREF _Toc73900027 \h </w:instrText>
       </w:r>
       <w:r>
         <w:rPr>
@@ -2470,7 +4170,10 @@
     </w:p>
     <w:p>
       <w:pPr>
-        <w:pStyle w:val="Sumrio3"/>
+        <w:pStyle w:val="Sumrio1"/>
+        <w:tabs>
+          <w:tab w:val="left" w:pos="432"/>
+        </w:tabs>
         <w:rPr>
           <w:rFonts w:asciiTheme="minorHAnsi" w:eastAsiaTheme="minorEastAsia" w:hAnsiTheme="minorHAnsi" w:cstheme="minorBidi"/>
           <w:noProof/>
@@ -2485,7 +4188,7 @@
           <w:noProof/>
           <w:lang w:val="fr-FR"/>
         </w:rPr>
-        <w:t>3.9.1</w:t>
+        <w:t>4.</w:t>
       </w:r>
       <w:r>
         <w:rPr>
@@ -2503,7 +4206,7 @@
           <w:noProof/>
           <w:lang w:val="pt-BR"/>
         </w:rPr>
-        <w:t>Interfaces do Usuário</w:t>
+        <w:t>Informações de Suporte</w:t>
       </w:r>
       <w:r>
         <w:rPr>
@@ -2521,7 +4224,7 @@
         <w:rPr>
           <w:noProof/>
         </w:rPr>
-        <w:instrText xml:space="preserve"> PAGEREF _Toc72784713 \h </w:instrText>
+        <w:instrText xml:space="preserve"> PAGEREF _Toc73900028 \h </w:instrText>
       </w:r>
       <w:r>
         <w:rPr>
@@ -2549,587 +4252,33 @@
     </w:p>
     <w:p>
       <w:pPr>
-        <w:pStyle w:val="Sumrio3"/>
-        <w:rPr>
-          <w:rFonts w:asciiTheme="minorHAnsi" w:eastAsiaTheme="minorEastAsia" w:hAnsiTheme="minorHAnsi" w:cstheme="minorBidi"/>
-          <w:noProof/>
-          <w:snapToGrid/>
-          <w:sz w:val="22"/>
-          <w:szCs w:val="22"/>
-          <w:lang w:val="pt-BR" w:eastAsia="pt-BR"/>
-        </w:rPr>
-      </w:pPr>
-      <w:r>
-        <w:rPr>
-          <w:noProof/>
+        <w:pStyle w:val="Ttulo"/>
+      </w:pPr>
+      <w:r>
+        <w:fldChar w:fldCharType="end"/>
+      </w:r>
+      <w:r>
+        <w:rPr>
           <w:lang w:val="fr-FR"/>
         </w:rPr>
-        <w:t>3.9.2</w:t>
-      </w:r>
-      <w:r>
-        <w:rPr>
-          <w:rFonts w:asciiTheme="minorHAnsi" w:eastAsiaTheme="minorEastAsia" w:hAnsiTheme="minorHAnsi" w:cstheme="minorBidi"/>
-          <w:noProof/>
-          <w:snapToGrid/>
-          <w:sz w:val="22"/>
-          <w:szCs w:val="22"/>
-          <w:lang w:val="pt-BR" w:eastAsia="pt-BR"/>
-        </w:rPr>
-        <w:tab/>
-      </w:r>
-      <w:r>
-        <w:rPr>
-          <w:noProof/>
-          <w:lang w:val="pt-BR"/>
-        </w:rPr>
-        <w:t>Interfaces de Hardware</w:t>
-      </w:r>
-      <w:r>
-        <w:rPr>
-          <w:noProof/>
-        </w:rPr>
-        <w:tab/>
-      </w:r>
-      <w:r>
-        <w:rPr>
-          <w:noProof/>
-        </w:rPr>
+        <w:br w:type="page"/>
+      </w:r>
+      <w:r>
+        <w:lastRenderedPageBreak/>
         <w:fldChar w:fldCharType="begin"/>
       </w:r>
       <w:r>
-        <w:rPr>
-          <w:noProof/>
-        </w:rPr>
-        <w:instrText xml:space="preserve"> PAGEREF _Toc72784714 \h </w:instrText>
-      </w:r>
-      <w:r>
-        <w:rPr>
-          <w:noProof/>
-        </w:rPr>
-      </w:r>
-      <w:r>
-        <w:rPr>
-          <w:noProof/>
-        </w:rPr>
+        <w:instrText xml:space="preserve"> TITLE  \* MERGEFORMAT </w:instrText>
+      </w:r>
+      <w:r>
         <w:fldChar w:fldCharType="separate"/>
       </w:r>
       <w:r>
-        <w:rPr>
-          <w:noProof/>
-        </w:rPr>
-        <w:t>7</w:t>
-      </w:r>
-      <w:r>
-        <w:rPr>
-          <w:noProof/>
-        </w:rPr>
+        <w:t>Especificação dos Requisitos de Software</w:t>
+      </w:r>
+      <w:r>
         <w:fldChar w:fldCharType="end"/>
       </w:r>
-    </w:p>
-    <w:p>
-      <w:pPr>
-        <w:pStyle w:val="Sumrio3"/>
-        <w:rPr>
-          <w:rFonts w:asciiTheme="minorHAnsi" w:eastAsiaTheme="minorEastAsia" w:hAnsiTheme="minorHAnsi" w:cstheme="minorBidi"/>
-          <w:noProof/>
-          <w:snapToGrid/>
-          <w:sz w:val="22"/>
-          <w:szCs w:val="22"/>
-          <w:lang w:val="pt-BR" w:eastAsia="pt-BR"/>
-        </w:rPr>
-      </w:pPr>
-      <w:r>
-        <w:rPr>
-          <w:noProof/>
-          <w:lang w:val="fr-FR"/>
-        </w:rPr>
-        <w:t>3.9.3</w:t>
-      </w:r>
-      <w:r>
-        <w:rPr>
-          <w:rFonts w:asciiTheme="minorHAnsi" w:eastAsiaTheme="minorEastAsia" w:hAnsiTheme="minorHAnsi" w:cstheme="minorBidi"/>
-          <w:noProof/>
-          <w:snapToGrid/>
-          <w:sz w:val="22"/>
-          <w:szCs w:val="22"/>
-          <w:lang w:val="pt-BR" w:eastAsia="pt-BR"/>
-        </w:rPr>
-        <w:tab/>
-      </w:r>
-      <w:r>
-        <w:rPr>
-          <w:noProof/>
-          <w:lang w:val="pt-BR"/>
-        </w:rPr>
-        <w:t>Interfaces de Software</w:t>
-      </w:r>
-      <w:r>
-        <w:rPr>
-          <w:noProof/>
-        </w:rPr>
-        <w:tab/>
-      </w:r>
-      <w:r>
-        <w:rPr>
-          <w:noProof/>
-        </w:rPr>
-        <w:fldChar w:fldCharType="begin"/>
-      </w:r>
-      <w:r>
-        <w:rPr>
-          <w:noProof/>
-        </w:rPr>
-        <w:instrText xml:space="preserve"> PAGEREF _Toc72784715 \h </w:instrText>
-      </w:r>
-      <w:r>
-        <w:rPr>
-          <w:noProof/>
-        </w:rPr>
-      </w:r>
-      <w:r>
-        <w:rPr>
-          <w:noProof/>
-        </w:rPr>
-        <w:fldChar w:fldCharType="separate"/>
-      </w:r>
-      <w:r>
-        <w:rPr>
-          <w:noProof/>
-        </w:rPr>
-        <w:t>7</w:t>
-      </w:r>
-      <w:r>
-        <w:rPr>
-          <w:noProof/>
-        </w:rPr>
-        <w:fldChar w:fldCharType="end"/>
-      </w:r>
-    </w:p>
-    <w:p>
-      <w:pPr>
-        <w:pStyle w:val="Sumrio3"/>
-        <w:rPr>
-          <w:rFonts w:asciiTheme="minorHAnsi" w:eastAsiaTheme="minorEastAsia" w:hAnsiTheme="minorHAnsi" w:cstheme="minorBidi"/>
-          <w:noProof/>
-          <w:snapToGrid/>
-          <w:sz w:val="22"/>
-          <w:szCs w:val="22"/>
-          <w:lang w:val="pt-BR" w:eastAsia="pt-BR"/>
-        </w:rPr>
-      </w:pPr>
-      <w:r>
-        <w:rPr>
-          <w:noProof/>
-          <w:lang w:val="fr-FR"/>
-        </w:rPr>
-        <w:t>3.9.4</w:t>
-      </w:r>
-      <w:r>
-        <w:rPr>
-          <w:rFonts w:asciiTheme="minorHAnsi" w:eastAsiaTheme="minorEastAsia" w:hAnsiTheme="minorHAnsi" w:cstheme="minorBidi"/>
-          <w:noProof/>
-          <w:snapToGrid/>
-          <w:sz w:val="22"/>
-          <w:szCs w:val="22"/>
-          <w:lang w:val="pt-BR" w:eastAsia="pt-BR"/>
-        </w:rPr>
-        <w:tab/>
-      </w:r>
-      <w:r>
-        <w:rPr>
-          <w:noProof/>
-          <w:lang w:val="pt-BR"/>
-        </w:rPr>
-        <w:t>Interfaces de Comunicação</w:t>
-      </w:r>
-      <w:r>
-        <w:rPr>
-          <w:noProof/>
-        </w:rPr>
-        <w:tab/>
-      </w:r>
-      <w:r>
-        <w:rPr>
-          <w:noProof/>
-        </w:rPr>
-        <w:fldChar w:fldCharType="begin"/>
-      </w:r>
-      <w:r>
-        <w:rPr>
-          <w:noProof/>
-        </w:rPr>
-        <w:instrText xml:space="preserve"> PAGEREF _Toc72784716 \h </w:instrText>
-      </w:r>
-      <w:r>
-        <w:rPr>
-          <w:noProof/>
-        </w:rPr>
-      </w:r>
-      <w:r>
-        <w:rPr>
-          <w:noProof/>
-        </w:rPr>
-        <w:fldChar w:fldCharType="separate"/>
-      </w:r>
-      <w:r>
-        <w:rPr>
-          <w:noProof/>
-        </w:rPr>
-        <w:t>8</w:t>
-      </w:r>
-      <w:r>
-        <w:rPr>
-          <w:noProof/>
-        </w:rPr>
-        <w:fldChar w:fldCharType="end"/>
-      </w:r>
-    </w:p>
-    <w:p>
-      <w:pPr>
-        <w:pStyle w:val="Sumrio2"/>
-        <w:tabs>
-          <w:tab w:val="left" w:pos="1200"/>
-        </w:tabs>
-        <w:rPr>
-          <w:rFonts w:asciiTheme="minorHAnsi" w:eastAsiaTheme="minorEastAsia" w:hAnsiTheme="minorHAnsi" w:cstheme="minorBidi"/>
-          <w:noProof/>
-          <w:snapToGrid/>
-          <w:sz w:val="22"/>
-          <w:szCs w:val="22"/>
-          <w:lang w:val="pt-BR" w:eastAsia="pt-BR"/>
-        </w:rPr>
-      </w:pPr>
-      <w:r>
-        <w:rPr>
-          <w:noProof/>
-          <w:lang w:val="fr-FR"/>
-        </w:rPr>
-        <w:t>3.10</w:t>
-      </w:r>
-      <w:r>
-        <w:rPr>
-          <w:rFonts w:asciiTheme="minorHAnsi" w:eastAsiaTheme="minorEastAsia" w:hAnsiTheme="minorHAnsi" w:cstheme="minorBidi"/>
-          <w:noProof/>
-          <w:snapToGrid/>
-          <w:sz w:val="22"/>
-          <w:szCs w:val="22"/>
-          <w:lang w:val="pt-BR" w:eastAsia="pt-BR"/>
-        </w:rPr>
-        <w:tab/>
-      </w:r>
-      <w:r>
-        <w:rPr>
-          <w:noProof/>
-          <w:lang w:val="pt-BR"/>
-        </w:rPr>
-        <w:t>Requisitos de Licenciamento</w:t>
-      </w:r>
-      <w:r>
-        <w:rPr>
-          <w:noProof/>
-        </w:rPr>
-        <w:tab/>
-      </w:r>
-      <w:r>
-        <w:rPr>
-          <w:noProof/>
-        </w:rPr>
-        <w:fldChar w:fldCharType="begin"/>
-      </w:r>
-      <w:r>
-        <w:rPr>
-          <w:noProof/>
-        </w:rPr>
-        <w:instrText xml:space="preserve"> PAGEREF _Toc72784717 \h </w:instrText>
-      </w:r>
-      <w:r>
-        <w:rPr>
-          <w:noProof/>
-        </w:rPr>
-      </w:r>
-      <w:r>
-        <w:rPr>
-          <w:noProof/>
-        </w:rPr>
-        <w:fldChar w:fldCharType="separate"/>
-      </w:r>
-      <w:r>
-        <w:rPr>
-          <w:noProof/>
-        </w:rPr>
-        <w:t>8</w:t>
-      </w:r>
-      <w:r>
-        <w:rPr>
-          <w:noProof/>
-        </w:rPr>
-        <w:fldChar w:fldCharType="end"/>
-      </w:r>
-    </w:p>
-    <w:p>
-      <w:pPr>
-        <w:pStyle w:val="Sumrio2"/>
-        <w:tabs>
-          <w:tab w:val="left" w:pos="1200"/>
-        </w:tabs>
-        <w:rPr>
-          <w:rFonts w:asciiTheme="minorHAnsi" w:eastAsiaTheme="minorEastAsia" w:hAnsiTheme="minorHAnsi" w:cstheme="minorBidi"/>
-          <w:noProof/>
-          <w:snapToGrid/>
-          <w:sz w:val="22"/>
-          <w:szCs w:val="22"/>
-          <w:lang w:val="pt-BR" w:eastAsia="pt-BR"/>
-        </w:rPr>
-      </w:pPr>
-      <w:r>
-        <w:rPr>
-          <w:noProof/>
-          <w:lang w:val="fr-FR"/>
-        </w:rPr>
-        <w:t>3.11</w:t>
-      </w:r>
-      <w:r>
-        <w:rPr>
-          <w:rFonts w:asciiTheme="minorHAnsi" w:eastAsiaTheme="minorEastAsia" w:hAnsiTheme="minorHAnsi" w:cstheme="minorBidi"/>
-          <w:noProof/>
-          <w:snapToGrid/>
-          <w:sz w:val="22"/>
-          <w:szCs w:val="22"/>
-          <w:lang w:val="pt-BR" w:eastAsia="pt-BR"/>
-        </w:rPr>
-        <w:tab/>
-      </w:r>
-      <w:r>
-        <w:rPr>
-          <w:noProof/>
-          <w:lang w:val="pt-BR"/>
-        </w:rPr>
-        <w:t>Observações Legais, de Copyright e Outras</w:t>
-      </w:r>
-      <w:r>
-        <w:rPr>
-          <w:noProof/>
-        </w:rPr>
-        <w:tab/>
-      </w:r>
-      <w:r>
-        <w:rPr>
-          <w:noProof/>
-        </w:rPr>
-        <w:fldChar w:fldCharType="begin"/>
-      </w:r>
-      <w:r>
-        <w:rPr>
-          <w:noProof/>
-        </w:rPr>
-        <w:instrText xml:space="preserve"> PAGEREF _Toc72784718 \h </w:instrText>
-      </w:r>
-      <w:r>
-        <w:rPr>
-          <w:noProof/>
-        </w:rPr>
-      </w:r>
-      <w:r>
-        <w:rPr>
-          <w:noProof/>
-        </w:rPr>
-        <w:fldChar w:fldCharType="separate"/>
-      </w:r>
-      <w:r>
-        <w:rPr>
-          <w:noProof/>
-        </w:rPr>
-        <w:t>8</w:t>
-      </w:r>
-      <w:r>
-        <w:rPr>
-          <w:noProof/>
-        </w:rPr>
-        <w:fldChar w:fldCharType="end"/>
-      </w:r>
-    </w:p>
-    <w:p>
-      <w:pPr>
-        <w:pStyle w:val="Sumrio2"/>
-        <w:tabs>
-          <w:tab w:val="left" w:pos="1200"/>
-        </w:tabs>
-        <w:rPr>
-          <w:rFonts w:asciiTheme="minorHAnsi" w:eastAsiaTheme="minorEastAsia" w:hAnsiTheme="minorHAnsi" w:cstheme="minorBidi"/>
-          <w:noProof/>
-          <w:snapToGrid/>
-          <w:sz w:val="22"/>
-          <w:szCs w:val="22"/>
-          <w:lang w:val="pt-BR" w:eastAsia="pt-BR"/>
-        </w:rPr>
-      </w:pPr>
-      <w:r>
-        <w:rPr>
-          <w:noProof/>
-          <w:lang w:val="fr-FR"/>
-        </w:rPr>
-        <w:t>3.12</w:t>
-      </w:r>
-      <w:r>
-        <w:rPr>
-          <w:rFonts w:asciiTheme="minorHAnsi" w:eastAsiaTheme="minorEastAsia" w:hAnsiTheme="minorHAnsi" w:cstheme="minorBidi"/>
-          <w:noProof/>
-          <w:snapToGrid/>
-          <w:sz w:val="22"/>
-          <w:szCs w:val="22"/>
-          <w:lang w:val="pt-BR" w:eastAsia="pt-BR"/>
-        </w:rPr>
-        <w:tab/>
-      </w:r>
-      <w:r>
-        <w:rPr>
-          <w:noProof/>
-          <w:lang w:val="pt-BR"/>
-        </w:rPr>
-        <w:t>Padrões Aplicáveis</w:t>
-      </w:r>
-      <w:r>
-        <w:rPr>
-          <w:noProof/>
-        </w:rPr>
-        <w:tab/>
-      </w:r>
-      <w:r>
-        <w:rPr>
-          <w:noProof/>
-        </w:rPr>
-        <w:fldChar w:fldCharType="begin"/>
-      </w:r>
-      <w:r>
-        <w:rPr>
-          <w:noProof/>
-        </w:rPr>
-        <w:instrText xml:space="preserve"> PAGEREF _Toc72784719 \h </w:instrText>
-      </w:r>
-      <w:r>
-        <w:rPr>
-          <w:noProof/>
-        </w:rPr>
-      </w:r>
-      <w:r>
-        <w:rPr>
-          <w:noProof/>
-        </w:rPr>
-        <w:fldChar w:fldCharType="separate"/>
-      </w:r>
-      <w:r>
-        <w:rPr>
-          <w:noProof/>
-        </w:rPr>
-        <w:t>8</w:t>
-      </w:r>
-      <w:r>
-        <w:rPr>
-          <w:noProof/>
-        </w:rPr>
-        <w:fldChar w:fldCharType="end"/>
-      </w:r>
-    </w:p>
-    <w:p>
-      <w:pPr>
-        <w:pStyle w:val="Sumrio1"/>
-        <w:tabs>
-          <w:tab w:val="left" w:pos="432"/>
-        </w:tabs>
-        <w:rPr>
-          <w:rFonts w:asciiTheme="minorHAnsi" w:eastAsiaTheme="minorEastAsia" w:hAnsiTheme="minorHAnsi" w:cstheme="minorBidi"/>
-          <w:noProof/>
-          <w:snapToGrid/>
-          <w:sz w:val="22"/>
-          <w:szCs w:val="22"/>
-          <w:lang w:val="pt-BR" w:eastAsia="pt-BR"/>
-        </w:rPr>
-      </w:pPr>
-      <w:r>
-        <w:rPr>
-          <w:noProof/>
-          <w:lang w:val="fr-FR"/>
-        </w:rPr>
-        <w:t>4.</w:t>
-      </w:r>
-      <w:r>
-        <w:rPr>
-          <w:rFonts w:asciiTheme="minorHAnsi" w:eastAsiaTheme="minorEastAsia" w:hAnsiTheme="minorHAnsi" w:cstheme="minorBidi"/>
-          <w:noProof/>
-          <w:snapToGrid/>
-          <w:sz w:val="22"/>
-          <w:szCs w:val="22"/>
-          <w:lang w:val="pt-BR" w:eastAsia="pt-BR"/>
-        </w:rPr>
-        <w:tab/>
-      </w:r>
-      <w:r>
-        <w:rPr>
-          <w:noProof/>
-          <w:lang w:val="pt-BR"/>
-        </w:rPr>
-        <w:t>Informações de Suporte</w:t>
-      </w:r>
-      <w:r>
-        <w:rPr>
-          <w:noProof/>
-        </w:rPr>
-        <w:tab/>
-      </w:r>
-      <w:r>
-        <w:rPr>
-          <w:noProof/>
-        </w:rPr>
-        <w:fldChar w:fldCharType="begin"/>
-      </w:r>
-      <w:r>
-        <w:rPr>
-          <w:noProof/>
-        </w:rPr>
-        <w:instrText xml:space="preserve"> PAGEREF _Toc72784720 \h </w:instrText>
-      </w:r>
-      <w:r>
-        <w:rPr>
-          <w:noProof/>
-        </w:rPr>
-      </w:r>
-      <w:r>
-        <w:rPr>
-          <w:noProof/>
-        </w:rPr>
-        <w:fldChar w:fldCharType="separate"/>
-      </w:r>
-      <w:r>
-        <w:rPr>
-          <w:noProof/>
-        </w:rPr>
-        <w:t>8</w:t>
-      </w:r>
-      <w:r>
-        <w:rPr>
-          <w:noProof/>
-        </w:rPr>
-        <w:fldChar w:fldCharType="end"/>
-      </w:r>
-    </w:p>
-    <w:p>
-      <w:pPr>
-        <w:pStyle w:val="Ttulo"/>
-      </w:pPr>
-      <w:r>
-        <w:fldChar w:fldCharType="end"/>
-      </w:r>
-      <w:r>
-        <w:rPr>
-          <w:lang w:val="fr-FR"/>
-        </w:rPr>
-        <w:br w:type="page"/>
-      </w:r>
-      <w:fldSimple w:instr=" TITLE  \* MERGEFORMAT ">
-        <w:r>
-          <w:t>Especificação dos Requisitos de Software</w:t>
-        </w:r>
-      </w:fldSimple>
       <w:r>
         <w:t xml:space="preserve"> </w:t>
       </w:r>
@@ -3139,7 +4288,7 @@
         <w:pStyle w:val="Ttulo1"/>
         <w:ind w:left="360" w:hanging="360"/>
       </w:pPr>
-      <w:bookmarkStart w:id="0" w:name="_Toc72784690"/>
+      <w:bookmarkStart w:id="0" w:name="_Toc73899984"/>
       <w:r>
         <w:rPr>
           <w:lang w:val="pt-BR"/>
@@ -3161,7 +4310,7 @@
           <w:lang w:val="fr-FR"/>
         </w:rPr>
       </w:pPr>
-      <w:bookmarkStart w:id="1" w:name="_Toc72784691"/>
+      <w:bookmarkStart w:id="1" w:name="_Toc73899985"/>
       <w:r>
         <w:rPr>
           <w:lang w:val="pt-BR"/>
@@ -3248,7 +4397,7 @@
       <w:pPr>
         <w:pStyle w:val="Ttulo2"/>
       </w:pPr>
-      <w:bookmarkStart w:id="2" w:name="_Toc72784692"/>
+      <w:bookmarkStart w:id="2" w:name="_Toc73899986"/>
       <w:r>
         <w:rPr>
           <w:lang w:val="pt-BR"/>
@@ -3274,14 +4423,26 @@
         <w:rPr>
           <w:lang w:val="pt-BR"/>
         </w:rPr>
-        <w:t>A aplicação “IziMec” destina-se ao gerenciamento simples de um estoque para oficinas mecânicas.</w:t>
+        <w:t xml:space="preserve">A aplicação “IziMec” destina-se ao gerenciamento simples </w:t>
+      </w:r>
+      <w:r>
+        <w:rPr>
+          <w:lang w:val="pt-BR"/>
+        </w:rPr>
+        <w:t xml:space="preserve">de </w:t>
+      </w:r>
+      <w:r>
+        <w:rPr>
+          <w:lang w:val="pt-BR"/>
+        </w:rPr>
+        <w:t>oficinas mecânicas.</w:t>
       </w:r>
     </w:p>
     <w:p>
       <w:pPr>
         <w:pStyle w:val="Ttulo2"/>
       </w:pPr>
-      <w:bookmarkStart w:id="3" w:name="_Toc72784693"/>
+      <w:bookmarkStart w:id="3" w:name="_Toc73899987"/>
       <w:r>
         <w:rPr>
           <w:lang w:val="pt-BR"/>
@@ -3289,42 +4450,11 @@
         <w:t>Definições, Acrônimos e Abreviações</w:t>
       </w:r>
       <w:bookmarkEnd w:id="3"/>
-    </w:p>
-    <w:p>
-      <w:pPr>
-        <w:pStyle w:val="InfoBlue"/>
-        <w:rPr>
-          <w:lang w:val="pt-BR"/>
-        </w:rPr>
-      </w:pPr>
-      <w:r>
-        <w:rPr>
-          <w:lang w:val="pt-BR"/>
-        </w:rPr>
-        <w:t xml:space="preserve">[Esta subseção fornece as definições de todos os termos, acrônimos e abreviações necessárias à adequada interpretação da </w:t>
-      </w:r>
-      <w:r>
-        <w:rPr>
-          <w:b/>
-          <w:bCs/>
-          <w:lang w:val="pt-BR"/>
-        </w:rPr>
-        <w:t>SRS</w:t>
-      </w:r>
-      <w:r>
-        <w:rPr>
-          <w:lang w:val="pt-BR"/>
-        </w:rPr>
-        <w:t>.</w:t>
-      </w:r>
-      <w:r>
-        <w:t xml:space="preserve">  </w:t>
-      </w:r>
-      <w:r>
-        <w:rPr>
-          <w:lang w:val="pt-BR"/>
-        </w:rPr>
-        <w:t>Essas informações podem ser fornecidas mediante referência ao Glossário do projeto.]</w:t>
+      <w:r>
+        <w:rPr>
+          <w:lang w:val="pt-BR"/>
+        </w:rPr>
+        <w:br/>
       </w:r>
     </w:p>
     <w:p>
@@ -3345,10 +4475,10 @@
       <w:pPr>
         <w:pStyle w:val="Ttulo2"/>
         <w:rPr>
-          <w:lang w:val="fr-FR"/>
-        </w:rPr>
-      </w:pPr>
-      <w:bookmarkStart w:id="4" w:name="_Toc72784694"/>
+          <w:lang w:val="pt-BR"/>
+        </w:rPr>
+      </w:pPr>
+      <w:bookmarkStart w:id="4" w:name="_Toc73899988"/>
       <w:r>
         <w:rPr>
           <w:lang w:val="pt-BR"/>
@@ -3359,70 +4489,66 @@
     </w:p>
     <w:p>
       <w:pPr>
-        <w:pStyle w:val="InfoBlue"/>
-      </w:pPr>
-      <w:r>
-        <w:rPr>
-          <w:lang w:val="pt-BR"/>
-        </w:rPr>
-        <w:t xml:space="preserve">[Esta subseção fornece uma lista completa de todos os documentos mencionados em qualquer outra parte da </w:t>
-      </w:r>
-      <w:r>
-        <w:rPr>
-          <w:b/>
-          <w:bCs/>
-          <w:lang w:val="pt-BR"/>
-        </w:rPr>
-        <w:t>SRS</w:t>
-      </w:r>
-      <w:r>
-        <w:rPr>
-          <w:lang w:val="pt-BR"/>
-        </w:rPr>
-        <w:t>.</w:t>
-      </w:r>
-      <w:r>
-        <w:rPr>
-          <w:lang w:val="fr-FR"/>
-        </w:rPr>
-        <w:t xml:space="preserve">  </w:t>
-      </w:r>
-      <w:r>
-        <w:rPr>
-          <w:lang w:val="pt-BR"/>
-        </w:rPr>
-        <w:t>Identifique cada documento por título, número do relatório (se aplicável), data e organização de publicação.</w:t>
-      </w:r>
-      <w:r>
-        <w:rPr>
-          <w:lang w:val="fr-FR"/>
-        </w:rPr>
-        <w:t xml:space="preserve">  </w:t>
-      </w:r>
-      <w:r>
-        <w:rPr>
-          <w:lang w:val="pt-BR"/>
-        </w:rPr>
-        <w:t>Especifique as fontes a partir das quais as referências podem ser obtidas.</w:t>
-      </w:r>
-      <w:r>
-        <w:rPr>
-          <w:lang w:val="fr-FR"/>
-        </w:rPr>
-        <w:t xml:space="preserve"> </w:t>
-      </w:r>
-      <w:r>
-        <w:rPr>
-          <w:lang w:val="pt-BR"/>
-        </w:rPr>
-        <w:t>Essas informações podem ser fornecidas por um anexo ou outro documento.]</w:t>
+        <w:ind w:left="720"/>
+        <w:rPr>
+          <w:lang w:val="pt-BR"/>
+        </w:rPr>
+      </w:pPr>
+      <w:r>
+        <w:rPr>
+          <w:lang w:val="pt-BR"/>
+        </w:rPr>
+        <w:br/>
+        <w:t xml:space="preserve">Documento visao_negocio, documento </w:t>
+      </w:r>
+      <w:r>
+        <w:rPr>
+          <w:lang w:val="pt-BR"/>
+        </w:rPr>
+        <w:t>regras_negocios</w:t>
+      </w:r>
+      <w:r>
+        <w:rPr>
+          <w:lang w:val="pt-BR"/>
+        </w:rPr>
+        <w:t xml:space="preserve">, documento </w:t>
+      </w:r>
+      <w:r>
+        <w:rPr>
+          <w:lang w:val="pt-BR"/>
+        </w:rPr>
+        <w:t>glossario_negocio</w:t>
+      </w:r>
+      <w:r>
+        <w:rPr>
+          <w:lang w:val="pt-BR"/>
+        </w:rPr>
+        <w:t xml:space="preserve"> e documento </w:t>
+      </w:r>
+      <w:r>
+        <w:rPr>
+          <w:lang w:val="pt-BR"/>
+        </w:rPr>
+        <w:t>casos_uso</w:t>
+      </w:r>
+      <w:r>
+        <w:rPr>
+          <w:lang w:val="pt-BR"/>
+        </w:rPr>
+        <w:t>.pdf.</w:t>
+      </w:r>
+      <w:r>
+        <w:rPr>
+          <w:lang w:val="pt-BR"/>
+        </w:rPr>
+        <w:br/>
       </w:r>
     </w:p>
     <w:p>
       <w:pPr>
         <w:pStyle w:val="Ttulo2"/>
       </w:pPr>
-      <w:bookmarkStart w:id="5" w:name="_Toc72784695"/>
+      <w:bookmarkStart w:id="5" w:name="_Toc73899989"/>
       <w:r>
         <w:rPr>
           <w:lang w:val="pt-BR"/>
@@ -3433,39 +4559,18 @@
     </w:p>
     <w:p>
       <w:pPr>
-        <w:pStyle w:val="InfoBlue"/>
-        <w:rPr>
-          <w:lang w:val="pt-BR"/>
-        </w:rPr>
-      </w:pPr>
-      <w:r>
-        <w:rPr>
-          <w:lang w:val="pt-BR"/>
-        </w:rPr>
-        <w:t xml:space="preserve">[Esta subseção descreve o que o restante da </w:t>
-      </w:r>
-      <w:r>
-        <w:rPr>
-          <w:b/>
-          <w:bCs/>
-          <w:lang w:val="pt-BR"/>
-        </w:rPr>
-        <w:t>SRS</w:t>
-      </w:r>
-      <w:r>
-        <w:rPr>
-          <w:lang w:val="pt-BR"/>
-        </w:rPr>
-        <w:t xml:space="preserve"> contém e explica como o documento está organizado.]</w:t>
-      </w:r>
-    </w:p>
-    <w:p>
-      <w:pPr>
         <w:pStyle w:val="Corpodetexto"/>
         <w:rPr>
           <w:lang w:val="pt-BR"/>
         </w:rPr>
       </w:pPr>
+      <w:r>
+        <w:rPr>
+          <w:lang w:val="pt-BR"/>
+        </w:rPr>
+        <w:br/>
+        <w:t>O documento está separado por categorias de requisitos, sendo numerados com uma abreviação + número do requisito.</w:t>
+      </w:r>
     </w:p>
     <w:p>
       <w:pPr>
@@ -3476,7 +4581,7 @@
           <w:szCs w:val="20"/>
         </w:rPr>
       </w:pPr>
-      <w:bookmarkStart w:id="6" w:name="_Toc72784696"/>
+      <w:bookmarkStart w:id="6" w:name="_Toc73899990"/>
       <w:r>
         <w:rPr>
           <w:sz w:val="20"/>
@@ -3506,15 +4611,13 @@
         <w:rPr>
           <w:lang w:val="pt-BR"/>
         </w:rPr>
-        <w:t xml:space="preserve">O módulo proposto oferece uma solução para oficinas mecânicas que não possuem sistema de gerenciamento de estoque. A ideia central é produzir a aplicação para entradas de produtos e peças, saídas de produtos e peças, cadastro de novos itens, relatório mensal (inventário), alerta de estoque mínimo e </w:t>
-      </w:r>
-      <w:r>
-        <w:rPr>
-          <w:i/>
-          <w:iCs/>
-          <w:lang w:val="pt-BR"/>
-        </w:rPr>
-        <w:t>stop loss</w:t>
+        <w:t xml:space="preserve">O módulo proposto oferece uma solução para oficinas mecânicas que não possuem sistema de gerenciamento. A ideia central é produzir a aplicação para </w:t>
+      </w:r>
+      <w:r>
+        <w:rPr>
+          <w:lang w:val="pt-BR"/>
+        </w:rPr>
+        <w:t>gerenciar o estoque, gerenciar clientes, gerenciar ordens de serviço, emitir orçamento e disponibilizar relatório de estoque (inventário)</w:t>
       </w:r>
       <w:r>
         <w:rPr>
@@ -3533,7 +4636,7 @@
           <w:lang w:val="fr-FR"/>
         </w:rPr>
       </w:pPr>
-      <w:bookmarkStart w:id="7" w:name="_Toc72784697"/>
+      <w:bookmarkStart w:id="7" w:name="_Toc73899991"/>
       <w:r>
         <w:rPr>
           <w:sz w:val="20"/>
@@ -3567,7 +4670,7 @@
           <w:lang w:val="fr-FR"/>
         </w:rPr>
       </w:pPr>
-      <w:bookmarkStart w:id="8" w:name="_Toc72784698"/>
+      <w:bookmarkStart w:id="8" w:name="_Toc73899992"/>
       <w:r>
         <w:rPr>
           <w:lang w:val="pt-BR"/>
@@ -3586,12 +4689,14 @@
       <w:pPr>
         <w:pStyle w:val="Ttulo3"/>
       </w:pPr>
+      <w:bookmarkStart w:id="9" w:name="_Toc73899993"/>
       <w:r>
         <w:rPr>
           <w:lang w:val="pt-BR"/>
         </w:rPr>
         <w:t>RF001</w:t>
       </w:r>
+      <w:bookmarkEnd w:id="9"/>
     </w:p>
     <w:p>
       <w:pPr>
@@ -3604,8 +4709,30 @@
         <w:rPr>
           <w:lang w:val="pt-BR"/>
         </w:rPr>
-        <w:t>O sistema deve autenticar o usuário, diferenciando entre administrador e usuário comum.</w:t>
-      </w:r>
+        <w:t xml:space="preserve">A seção de estoque </w:t>
+      </w:r>
+      <w:r>
+        <w:rPr>
+          <w:lang w:val="pt-BR"/>
+        </w:rPr>
+        <w:t>deve autenticar o usuário, diferenciando entre administrador e usuário comum.</w:t>
+      </w:r>
+    </w:p>
+    <w:p>
+      <w:pPr>
+        <w:pStyle w:val="Ttulo3"/>
+        <w:rPr>
+          <w:lang w:val="pt-BR"/>
+        </w:rPr>
+      </w:pPr>
+      <w:bookmarkStart w:id="10" w:name="_Toc73899994"/>
+      <w:r>
+        <w:rPr>
+          <w:lang w:val="pt-BR"/>
+        </w:rPr>
+        <w:t>RF002</w:t>
+      </w:r>
+      <w:bookmarkEnd w:id="10"/>
     </w:p>
     <w:p>
       <w:pPr>
@@ -3614,6 +4741,26 @@
           <w:lang w:val="pt-BR"/>
         </w:rPr>
       </w:pPr>
+      <w:r>
+        <w:rPr>
+          <w:lang w:val="pt-BR"/>
+        </w:rPr>
+        <w:t xml:space="preserve">A seção de estoque </w:t>
+      </w:r>
+      <w:r>
+        <w:rPr>
+          <w:lang w:val="pt-BR"/>
+        </w:rPr>
+        <w:t>deve permitir cadastro de novos itens.</w:t>
+      </w:r>
+    </w:p>
+    <w:p>
+      <w:pPr>
+        <w:pStyle w:val="Corpodetexto"/>
+        <w:rPr>
+          <w:lang w:val="pt-BR"/>
+        </w:rPr>
+      </w:pPr>
     </w:p>
     <w:p>
       <w:pPr>
@@ -3622,13 +4769,15 @@
           <w:lang w:val="pt-BR"/>
         </w:rPr>
       </w:pPr>
+      <w:bookmarkStart w:id="11" w:name="_Toc73899995"/>
       <w:r>
         <w:rPr>
           <w:lang w:val="pt-BR"/>
         </w:rPr>
         <w:lastRenderedPageBreak/>
-        <w:t>RF002</w:t>
-      </w:r>
+        <w:t>RF003</w:t>
+      </w:r>
+      <w:bookmarkEnd w:id="11"/>
     </w:p>
     <w:p>
       <w:pPr>
@@ -3641,8 +4790,30 @@
         <w:rPr>
           <w:lang w:val="pt-BR"/>
         </w:rPr>
-        <w:t>O sistema deve permitir cadastro de novos itens pelo administrador.</w:t>
-      </w:r>
+        <w:t xml:space="preserve">A seção de estoque </w:t>
+      </w:r>
+      <w:r>
+        <w:rPr>
+          <w:lang w:val="pt-BR"/>
+        </w:rPr>
+        <w:t>deve permitir entradas de itens previamente cadastrados.</w:t>
+      </w:r>
+    </w:p>
+    <w:p>
+      <w:pPr>
+        <w:pStyle w:val="Ttulo3"/>
+        <w:rPr>
+          <w:lang w:val="pt-BR"/>
+        </w:rPr>
+      </w:pPr>
+      <w:bookmarkStart w:id="12" w:name="_Toc73899996"/>
+      <w:r>
+        <w:rPr>
+          <w:lang w:val="pt-BR"/>
+        </w:rPr>
+        <w:t>RF004</w:t>
+      </w:r>
+      <w:bookmarkEnd w:id="12"/>
     </w:p>
     <w:p>
       <w:pPr>
@@ -3651,6 +4822,18 @@
           <w:lang w:val="pt-BR"/>
         </w:rPr>
       </w:pPr>
+      <w:r>
+        <w:rPr>
+          <w:lang w:val="pt-BR"/>
+        </w:rPr>
+        <w:t xml:space="preserve">A seção de estoque </w:t>
+      </w:r>
+      <w:r>
+        <w:rPr>
+          <w:lang w:val="pt-BR"/>
+        </w:rPr>
+        <w:t>deve permitir retiradas de itens previamente cadastrados.</w:t>
+      </w:r>
     </w:p>
     <w:p>
       <w:pPr>
@@ -3659,12 +4842,14 @@
           <w:lang w:val="pt-BR"/>
         </w:rPr>
       </w:pPr>
-      <w:r>
-        <w:rPr>
-          <w:lang w:val="pt-BR"/>
-        </w:rPr>
-        <w:t>RF003</w:t>
-      </w:r>
+      <w:bookmarkStart w:id="13" w:name="_Toc73899997"/>
+      <w:r>
+        <w:rPr>
+          <w:lang w:val="pt-BR"/>
+        </w:rPr>
+        <w:t>RF005</w:t>
+      </w:r>
+      <w:bookmarkEnd w:id="13"/>
     </w:p>
     <w:p>
       <w:pPr>
@@ -3677,8 +4862,42 @@
         <w:rPr>
           <w:lang w:val="pt-BR"/>
         </w:rPr>
-        <w:t>O sistema deve permitir entradas de itens previamente cadastrados.</w:t>
-      </w:r>
+        <w:t>A seção de estoque</w:t>
+      </w:r>
+      <w:r>
+        <w:rPr>
+          <w:lang w:val="pt-BR"/>
+        </w:rPr>
+        <w:t xml:space="preserve"> possuir um campo de alerta para os itens que estiverem </w:t>
+      </w:r>
+      <w:r>
+        <w:rPr>
+          <w:lang w:val="pt-BR"/>
+        </w:rPr>
+        <w:t xml:space="preserve">abaixo </w:t>
+      </w:r>
+      <w:r>
+        <w:rPr>
+          <w:lang w:val="pt-BR"/>
+        </w:rPr>
+        <w:t>do estoque mínimo.</w:t>
+      </w:r>
+    </w:p>
+    <w:p>
+      <w:pPr>
+        <w:pStyle w:val="Ttulo3"/>
+        <w:rPr>
+          <w:lang w:val="pt-BR"/>
+        </w:rPr>
+      </w:pPr>
+      <w:bookmarkStart w:id="14" w:name="_Toc73899998"/>
+      <w:r>
+        <w:rPr>
+          <w:lang w:val="pt-BR"/>
+        </w:rPr>
+        <w:t>RF006</w:t>
+      </w:r>
+      <w:bookmarkEnd w:id="14"/>
     </w:p>
     <w:p>
       <w:pPr>
@@ -3687,6 +4906,18 @@
           <w:lang w:val="pt-BR"/>
         </w:rPr>
       </w:pPr>
+      <w:r>
+        <w:rPr>
+          <w:lang w:val="pt-BR"/>
+        </w:rPr>
+        <w:t xml:space="preserve">A seção de estoque </w:t>
+      </w:r>
+      <w:r>
+        <w:rPr>
+          <w:lang w:val="pt-BR"/>
+        </w:rPr>
+        <w:t>deve permitir busca de itens por nome e tipo.</w:t>
+      </w:r>
     </w:p>
     <w:p>
       <w:pPr>
@@ -3695,12 +4926,14 @@
           <w:lang w:val="pt-BR"/>
         </w:rPr>
       </w:pPr>
-      <w:r>
-        <w:rPr>
-          <w:lang w:val="pt-BR"/>
-        </w:rPr>
-        <w:t>RF004</w:t>
-      </w:r>
+      <w:bookmarkStart w:id="15" w:name="_Toc73899999"/>
+      <w:r>
+        <w:rPr>
+          <w:lang w:val="pt-BR"/>
+        </w:rPr>
+        <w:t>RF007</w:t>
+      </w:r>
+      <w:bookmarkEnd w:id="15"/>
     </w:p>
     <w:p>
       <w:pPr>
@@ -3713,8 +4946,30 @@
         <w:rPr>
           <w:lang w:val="pt-BR"/>
         </w:rPr>
-        <w:t>O sistema deve permitir retiradas de itens previamente cadastrados.</w:t>
-      </w:r>
+        <w:t xml:space="preserve">A seção de </w:t>
+      </w:r>
+      <w:r>
+        <w:rPr>
+          <w:lang w:val="pt-BR"/>
+        </w:rPr>
+        <w:t>clientes deve permitir cadastro de novos clientes.</w:t>
+      </w:r>
+    </w:p>
+    <w:p>
+      <w:pPr>
+        <w:pStyle w:val="Ttulo3"/>
+        <w:rPr>
+          <w:lang w:val="pt-BR"/>
+        </w:rPr>
+      </w:pPr>
+      <w:bookmarkStart w:id="16" w:name="_Toc73900000"/>
+      <w:r>
+        <w:rPr>
+          <w:lang w:val="pt-BR"/>
+        </w:rPr>
+        <w:t>RF008</w:t>
+      </w:r>
+      <w:bookmarkEnd w:id="16"/>
     </w:p>
     <w:p>
       <w:pPr>
@@ -3723,6 +4978,18 @@
           <w:lang w:val="pt-BR"/>
         </w:rPr>
       </w:pPr>
+      <w:r>
+        <w:rPr>
+          <w:lang w:val="pt-BR"/>
+        </w:rPr>
+        <w:t>A seção de clientes</w:t>
+      </w:r>
+      <w:r>
+        <w:rPr>
+          <w:lang w:val="pt-BR"/>
+        </w:rPr>
+        <w:t xml:space="preserve"> deve permitir exclusão de clientes.</w:t>
+      </w:r>
     </w:p>
     <w:p>
       <w:pPr>
@@ -3731,12 +4998,14 @@
           <w:lang w:val="pt-BR"/>
         </w:rPr>
       </w:pPr>
-      <w:r>
-        <w:rPr>
-          <w:lang w:val="pt-BR"/>
-        </w:rPr>
-        <w:t>RF005</w:t>
-      </w:r>
+      <w:bookmarkStart w:id="17" w:name="_Toc73900001"/>
+      <w:r>
+        <w:rPr>
+          <w:lang w:val="pt-BR"/>
+        </w:rPr>
+        <w:t>RF009</w:t>
+      </w:r>
+      <w:bookmarkEnd w:id="17"/>
     </w:p>
     <w:p>
       <w:pPr>
@@ -3749,20 +5018,30 @@
         <w:rPr>
           <w:lang w:val="pt-BR"/>
         </w:rPr>
-        <w:t xml:space="preserve">O sistema deve possuir um campo de alerta para os itens que estiverem </w:t>
-      </w:r>
-      <w:r>
-        <w:rPr>
-          <w:lang w:val="pt-BR"/>
-        </w:rPr>
-        <w:t xml:space="preserve">abaixo </w:t>
-      </w:r>
-      <w:r>
-        <w:rPr>
-          <w:lang w:val="pt-BR"/>
-        </w:rPr>
-        <w:t>do estoque mínimo.</w:t>
-      </w:r>
+        <w:t xml:space="preserve">A seção de </w:t>
+      </w:r>
+      <w:r>
+        <w:rPr>
+          <w:lang w:val="pt-BR"/>
+        </w:rPr>
+        <w:t>funcionários deve permitir cadastro de novos funcionários identificados por cargo.</w:t>
+      </w:r>
+    </w:p>
+    <w:p>
+      <w:pPr>
+        <w:pStyle w:val="Ttulo3"/>
+        <w:rPr>
+          <w:lang w:val="pt-BR"/>
+        </w:rPr>
+      </w:pPr>
+      <w:bookmarkStart w:id="18" w:name="_Toc73900002"/>
+      <w:r>
+        <w:rPr>
+          <w:lang w:val="pt-BR"/>
+        </w:rPr>
+        <w:t>RF010</w:t>
+      </w:r>
+      <w:bookmarkEnd w:id="18"/>
     </w:p>
     <w:p>
       <w:pPr>
@@ -3771,6 +5050,18 @@
           <w:lang w:val="pt-BR"/>
         </w:rPr>
       </w:pPr>
+      <w:r>
+        <w:rPr>
+          <w:lang w:val="pt-BR"/>
+        </w:rPr>
+        <w:t xml:space="preserve">A seção de funcionários </w:t>
+      </w:r>
+      <w:r>
+        <w:rPr>
+          <w:lang w:val="pt-BR"/>
+        </w:rPr>
+        <w:t>deve permitir a exclusão de funcionários.</w:t>
+      </w:r>
     </w:p>
     <w:p>
       <w:pPr>
@@ -3779,12 +5070,14 @@
           <w:lang w:val="pt-BR"/>
         </w:rPr>
       </w:pPr>
-      <w:r>
-        <w:rPr>
-          <w:lang w:val="pt-BR"/>
-        </w:rPr>
-        <w:t>RF006</w:t>
-      </w:r>
+      <w:bookmarkStart w:id="19" w:name="_Toc73900003"/>
+      <w:r>
+        <w:rPr>
+          <w:lang w:val="pt-BR"/>
+        </w:rPr>
+        <w:t>RF011</w:t>
+      </w:r>
+      <w:bookmarkEnd w:id="19"/>
     </w:p>
     <w:p>
       <w:pPr>
@@ -3797,7 +5090,187 @@
         <w:rPr>
           <w:lang w:val="pt-BR"/>
         </w:rPr>
-        <w:t>O sistema deve permitir busca de itens por nome e tipo.</w:t>
+        <w:t>A seção de OS deve permitir a identificação de OS concluída, iniciada e pendente.</w:t>
+      </w:r>
+    </w:p>
+    <w:p>
+      <w:pPr>
+        <w:pStyle w:val="Ttulo3"/>
+        <w:rPr>
+          <w:lang w:val="pt-BR"/>
+        </w:rPr>
+      </w:pPr>
+      <w:bookmarkStart w:id="20" w:name="_Toc73900004"/>
+      <w:r>
+        <w:rPr>
+          <w:lang w:val="pt-BR"/>
+        </w:rPr>
+        <w:t>RF012</w:t>
+      </w:r>
+      <w:bookmarkEnd w:id="20"/>
+    </w:p>
+    <w:p>
+      <w:pPr>
+        <w:pStyle w:val="Corpodetexto"/>
+        <w:rPr>
+          <w:lang w:val="pt-BR"/>
+        </w:rPr>
+      </w:pPr>
+      <w:r>
+        <w:rPr>
+          <w:lang w:val="pt-BR"/>
+        </w:rPr>
+        <w:t>A seção de OS deve permitir exclusão de ordens de serviço.</w:t>
+      </w:r>
+    </w:p>
+    <w:p>
+      <w:pPr>
+        <w:pStyle w:val="Ttulo3"/>
+        <w:rPr>
+          <w:lang w:val="pt-BR"/>
+        </w:rPr>
+      </w:pPr>
+      <w:bookmarkStart w:id="21" w:name="_Toc73900005"/>
+      <w:r>
+        <w:rPr>
+          <w:lang w:val="pt-BR"/>
+        </w:rPr>
+        <w:t>RF013</w:t>
+      </w:r>
+      <w:bookmarkEnd w:id="21"/>
+    </w:p>
+    <w:p>
+      <w:pPr>
+        <w:pStyle w:val="Corpodetexto"/>
+        <w:rPr>
+          <w:lang w:val="pt-BR"/>
+        </w:rPr>
+      </w:pPr>
+      <w:r>
+        <w:rPr>
+          <w:lang w:val="pt-BR"/>
+        </w:rPr>
+        <w:t>A seção de registro de pagamento deve ter comunicação com sistema de emissão de NFE, gerando-a automaticamente após a conclusão do processo.</w:t>
+      </w:r>
+    </w:p>
+    <w:p>
+      <w:pPr>
+        <w:pStyle w:val="Ttulo3"/>
+        <w:rPr>
+          <w:lang w:val="pt-BR"/>
+        </w:rPr>
+      </w:pPr>
+      <w:bookmarkStart w:id="22" w:name="_Toc73900006"/>
+      <w:r>
+        <w:rPr>
+          <w:lang w:val="pt-BR"/>
+        </w:rPr>
+        <w:t>RF014</w:t>
+      </w:r>
+      <w:bookmarkEnd w:id="22"/>
+    </w:p>
+    <w:p>
+      <w:pPr>
+        <w:pStyle w:val="Corpodetexto"/>
+        <w:rPr>
+          <w:lang w:val="pt-BR"/>
+        </w:rPr>
+      </w:pPr>
+      <w:r>
+        <w:rPr>
+          <w:lang w:val="pt-BR"/>
+        </w:rPr>
+        <w:t>A seção de registro de pagamento deve ter comunicação com a ata contábil, separando os valores por serviço prestado, produtos vendidos e tributos retidos.</w:t>
+      </w:r>
+    </w:p>
+    <w:p>
+      <w:pPr>
+        <w:pStyle w:val="Ttulo3"/>
+        <w:rPr>
+          <w:lang w:val="pt-BR"/>
+        </w:rPr>
+      </w:pPr>
+      <w:bookmarkStart w:id="23" w:name="_Toc73900007"/>
+      <w:r>
+        <w:rPr>
+          <w:lang w:val="pt-BR"/>
+        </w:rPr>
+        <w:t>RF015</w:t>
+      </w:r>
+      <w:bookmarkEnd w:id="23"/>
+    </w:p>
+    <w:p>
+      <w:pPr>
+        <w:pStyle w:val="Corpodetexto"/>
+        <w:rPr>
+          <w:lang w:val="pt-BR"/>
+        </w:rPr>
+      </w:pPr>
+      <w:r>
+        <w:rPr>
+          <w:lang w:val="pt-BR"/>
+        </w:rPr>
+        <w:t xml:space="preserve">A seção de inventário deve fornecer informações </w:t>
+      </w:r>
+      <w:r>
+        <w:rPr>
+          <w:lang w:val="pt-BR"/>
+        </w:rPr>
+        <w:t xml:space="preserve">de saída </w:t>
+      </w:r>
+      <w:r>
+        <w:rPr>
+          <w:lang w:val="pt-BR"/>
+        </w:rPr>
+        <w:t xml:space="preserve">sobre o produto pesquisado, com variação </w:t>
+      </w:r>
+      <w:r>
+        <w:rPr>
+          <w:lang w:val="pt-BR"/>
+        </w:rPr>
+        <w:t>percentual entre</w:t>
+      </w:r>
+      <w:r>
+        <w:rPr>
+          <w:lang w:val="pt-BR"/>
+        </w:rPr>
+        <w:t xml:space="preserve"> M0 e M-1</w:t>
+      </w:r>
+      <w:r>
+        <w:rPr>
+          <w:lang w:val="pt-BR"/>
+        </w:rPr>
+        <w:t>.</w:t>
+      </w:r>
+    </w:p>
+    <w:p>
+      <w:pPr>
+        <w:pStyle w:val="Ttulo3"/>
+        <w:rPr>
+          <w:lang w:val="pt-BR"/>
+        </w:rPr>
+      </w:pPr>
+      <w:bookmarkStart w:id="24" w:name="_Toc73900008"/>
+      <w:r>
+        <w:rPr>
+          <w:lang w:val="pt-BR"/>
+        </w:rPr>
+        <w:t>RF016</w:t>
+      </w:r>
+      <w:bookmarkEnd w:id="24"/>
+    </w:p>
+    <w:p>
+      <w:pPr>
+        <w:pStyle w:val="Corpodetexto"/>
+        <w:rPr>
+          <w:lang w:val="pt-BR"/>
+        </w:rPr>
+      </w:pPr>
+      <w:r>
+        <w:rPr>
+          <w:lang w:val="pt-BR"/>
+        </w:rPr>
+        <w:t>A seção de orçamento deve permitir transformar cada orçamento em uma OS.</w:t>
       </w:r>
     </w:p>
     <w:p>
@@ -3816,14 +5289,14 @@
           <w:lang w:val="fr-FR"/>
         </w:rPr>
       </w:pPr>
-      <w:bookmarkStart w:id="9" w:name="_Toc72784700"/>
+      <w:bookmarkStart w:id="25" w:name="_Toc73900009"/>
       <w:r>
         <w:rPr>
           <w:lang w:val="pt-BR"/>
         </w:rPr>
         <w:t>Usabilidade</w:t>
       </w:r>
-      <w:bookmarkEnd w:id="9"/>
+      <w:bookmarkEnd w:id="25"/>
       <w:r>
         <w:rPr>
           <w:lang w:val="fr-FR"/>
@@ -3845,20 +5318,20 @@
           <w:lang w:val="fr-FR"/>
         </w:rPr>
       </w:pPr>
-      <w:bookmarkStart w:id="10" w:name="_Toc72784701"/>
+      <w:bookmarkStart w:id="26" w:name="_Toc73900010"/>
       <w:r>
         <w:rPr>
           <w:lang w:val="pt-BR"/>
         </w:rPr>
         <w:t>R</w:t>
       </w:r>
-      <w:bookmarkEnd w:id="10"/>
       <w:r>
         <w:rPr>
           <w:lang w:val="pt-BR"/>
         </w:rPr>
         <w:t>U001</w:t>
       </w:r>
+      <w:bookmarkEnd w:id="26"/>
     </w:p>
     <w:p>
       <w:pPr>
@@ -3899,14 +5372,14 @@
           <w:lang w:val="fr-FR"/>
         </w:rPr>
       </w:pPr>
-      <w:bookmarkStart w:id="11" w:name="_Toc72784702"/>
+      <w:bookmarkStart w:id="27" w:name="_Toc73900011"/>
       <w:r>
         <w:rPr>
           <w:lang w:val="pt-BR"/>
         </w:rPr>
         <w:t>Confiabilidade</w:t>
       </w:r>
-      <w:bookmarkEnd w:id="11"/>
+      <w:bookmarkEnd w:id="27"/>
       <w:r>
         <w:rPr>
           <w:lang w:val="fr-FR"/>
@@ -3920,60 +5393,6 @@
           <w:lang w:val="fr-FR"/>
         </w:rPr>
       </w:pPr>
-    </w:p>
-    <w:p>
-      <w:pPr>
-        <w:pStyle w:val="Corpodetexto"/>
-        <w:numPr>
-          <w:ilvl w:val="1"/>
-          <w:numId w:val="7"/>
-        </w:numPr>
-        <w:rPr>
-          <w:lang w:val="pt-BR"/>
-        </w:rPr>
-      </w:pPr>
-      <w:r>
-        <w:rPr>
-          <w:lang w:val="pt-BR"/>
-        </w:rPr>
-        <w:t>Informações não serão alugadas nem vendidas a terceiros fora do IziMec.</w:t>
-      </w:r>
-    </w:p>
-    <w:p>
-      <w:pPr>
-        <w:pStyle w:val="Corpodetexto"/>
-        <w:numPr>
-          <w:ilvl w:val="1"/>
-          <w:numId w:val="7"/>
-        </w:numPr>
-        <w:rPr>
-          <w:lang w:val="pt-BR"/>
-        </w:rPr>
-      </w:pPr>
-      <w:r>
-        <w:rPr>
-          <w:lang w:val="pt-BR"/>
-        </w:rPr>
-        <w:t>Quando inseridos dados pessoais do usuário, o sistema deve mantê-los protegidos de quaisquer influências externas</w:t>
-      </w:r>
-    </w:p>
-    <w:p>
-      <w:pPr>
-        <w:pStyle w:val="Corpodetexto"/>
-        <w:numPr>
-          <w:ilvl w:val="1"/>
-          <w:numId w:val="7"/>
-        </w:numPr>
-        <w:rPr>
-          <w:lang w:val="pt-BR"/>
-        </w:rPr>
-      </w:pPr>
-      <w:r>
-        <w:rPr>
-          <w:lang w:val="pt-BR"/>
-        </w:rPr>
-        <w:t>O sistema deve apresentar a menor quantidade possível de falhas, mas não garante que a plataforma seja livre de imprecisões, falhas, erros ou interrupções.</w:t>
-      </w:r>
     </w:p>
     <w:p>
       <w:pPr>
@@ -3983,12 +5402,14 @@
           <w:lang w:val="fr-FR"/>
         </w:rPr>
       </w:pPr>
+      <w:bookmarkStart w:id="28" w:name="_Toc73900012"/>
       <w:r>
         <w:rPr>
           <w:lang w:val="pt-BR"/>
         </w:rPr>
         <w:t>RC0001</w:t>
       </w:r>
+      <w:bookmarkEnd w:id="28"/>
     </w:p>
     <w:p>
       <w:pPr>
@@ -4006,11 +5427,45 @@
     </w:p>
     <w:p>
       <w:pPr>
+        <w:pStyle w:val="Ttulo3"/>
+        <w:rPr>
+          <w:lang w:val="pt-BR"/>
+        </w:rPr>
+      </w:pPr>
+      <w:bookmarkStart w:id="29" w:name="_Toc73900013"/>
+      <w:r>
+        <w:rPr>
+          <w:lang w:val="pt-BR"/>
+        </w:rPr>
+        <w:t>RC002</w:t>
+      </w:r>
+      <w:bookmarkEnd w:id="29"/>
+    </w:p>
+    <w:p>
+      <w:pPr>
         <w:pStyle w:val="Corpodetexto"/>
         <w:rPr>
           <w:lang w:val="pt-BR"/>
         </w:rPr>
       </w:pPr>
+      <w:r>
+        <w:rPr>
+          <w:lang w:val="pt-BR"/>
+        </w:rPr>
+        <w:t>Q</w:t>
+      </w:r>
+      <w:r>
+        <w:rPr>
+          <w:lang w:val="pt-BR"/>
+        </w:rPr>
+        <w:t>uando inseridos dados pessoais do usuário, o sistema deve mantê-los protegidos de quaisquer influências externas</w:t>
+      </w:r>
+      <w:r>
+        <w:rPr>
+          <w:lang w:val="pt-BR"/>
+        </w:rPr>
+        <w:t>.</w:t>
+      </w:r>
     </w:p>
     <w:p>
       <w:pPr>
@@ -4019,12 +5474,14 @@
           <w:lang w:val="pt-BR"/>
         </w:rPr>
       </w:pPr>
-      <w:r>
-        <w:rPr>
-          <w:lang w:val="pt-BR"/>
-        </w:rPr>
-        <w:t>RC002</w:t>
-      </w:r>
+      <w:bookmarkStart w:id="30" w:name="_Toc73900014"/>
+      <w:r>
+        <w:rPr>
+          <w:lang w:val="pt-BR"/>
+        </w:rPr>
+        <w:t>RC003</w:t>
+      </w:r>
+      <w:bookmarkEnd w:id="30"/>
     </w:p>
     <w:p>
       <w:pPr>
@@ -4037,13 +5494,13 @@
         <w:rPr>
           <w:lang w:val="pt-BR"/>
         </w:rPr>
-        <w:t>Q</w:t>
-      </w:r>
-      <w:r>
-        <w:rPr>
-          <w:lang w:val="pt-BR"/>
-        </w:rPr>
-        <w:t>uando inseridos dados pessoais do usuário, o sistema deve mantê-los protegidos de quaisquer influências externas</w:t>
+        <w:t xml:space="preserve">O </w:t>
+      </w:r>
+      <w:r>
+        <w:rPr>
+          <w:lang w:val="pt-BR"/>
+        </w:rPr>
+        <w:t>sistema deve apresentar a menor quantidade possível de falhas, mas não garante que a plataforma seja livre de imprecisões, falhas, erros ou interrupções</w:t>
       </w:r>
       <w:r>
         <w:rPr>
@@ -4054,76 +5511,19 @@
     </w:p>
     <w:p>
       <w:pPr>
-        <w:pStyle w:val="Corpodetexto"/>
-        <w:rPr>
-          <w:lang w:val="pt-BR"/>
-        </w:rPr>
-      </w:pPr>
-    </w:p>
-    <w:p>
-      <w:pPr>
-        <w:pStyle w:val="Ttulo3"/>
-        <w:rPr>
-          <w:lang w:val="pt-BR"/>
-        </w:rPr>
-      </w:pPr>
-      <w:r>
-        <w:rPr>
-          <w:lang w:val="pt-BR"/>
-        </w:rPr>
-        <w:lastRenderedPageBreak/>
-        <w:t>RC003</w:t>
-      </w:r>
-    </w:p>
-    <w:p>
-      <w:pPr>
-        <w:pStyle w:val="Corpodetexto"/>
-        <w:rPr>
-          <w:lang w:val="pt-BR"/>
-        </w:rPr>
-      </w:pPr>
-      <w:r>
-        <w:rPr>
-          <w:lang w:val="pt-BR"/>
-        </w:rPr>
-        <w:t xml:space="preserve">O </w:t>
-      </w:r>
-      <w:r>
-        <w:rPr>
-          <w:lang w:val="pt-BR"/>
-        </w:rPr>
-        <w:t>sistema deve apresentar a menor quantidade possível de falhas, mas não garante que a plataforma seja livre de imprecisões, falhas, erros ou interrupções</w:t>
-      </w:r>
-      <w:r>
-        <w:rPr>
-          <w:lang w:val="pt-BR"/>
-        </w:rPr>
-        <w:t>.</w:t>
-      </w:r>
-    </w:p>
-    <w:p>
-      <w:pPr>
-        <w:pStyle w:val="Corpodetexto"/>
-        <w:rPr>
-          <w:lang w:val="pt-BR"/>
-        </w:rPr>
-      </w:pPr>
-    </w:p>
-    <w:p>
-      <w:pPr>
         <w:pStyle w:val="Ttulo2"/>
         <w:rPr>
           <w:lang w:val="pt-BR"/>
         </w:rPr>
       </w:pPr>
-      <w:bookmarkStart w:id="12" w:name="_Toc72784704"/>
+      <w:bookmarkStart w:id="31" w:name="_Toc73900015"/>
       <w:r>
         <w:rPr>
           <w:lang w:val="pt-BR"/>
         </w:rPr>
         <w:t>Desempenho</w:t>
       </w:r>
-      <w:bookmarkEnd w:id="12"/>
+      <w:bookmarkEnd w:id="31"/>
     </w:p>
     <w:p>
       <w:pPr>
@@ -4137,12 +5537,14 @@
         <w:pStyle w:val="Ttulo3"/>
         <w:ind w:left="720" w:hanging="720"/>
       </w:pPr>
+      <w:bookmarkStart w:id="32" w:name="_Toc73900016"/>
       <w:r>
         <w:rPr>
           <w:lang w:val="pt-BR"/>
         </w:rPr>
         <w:t>RD001</w:t>
       </w:r>
+      <w:bookmarkEnd w:id="32"/>
     </w:p>
     <w:p>
       <w:pPr>
@@ -4198,14 +5600,14 @@
       <w:pPr>
         <w:pStyle w:val="Ttulo2"/>
       </w:pPr>
-      <w:bookmarkStart w:id="13" w:name="_Toc72784706"/>
+      <w:bookmarkStart w:id="33" w:name="_Toc73900017"/>
       <w:r>
         <w:rPr>
           <w:lang w:val="pt-BR"/>
         </w:rPr>
         <w:t>Suportabilidade</w:t>
       </w:r>
-      <w:bookmarkEnd w:id="13"/>
+      <w:bookmarkEnd w:id="33"/>
       <w:r>
         <w:rPr>
           <w:lang w:val="pt-BR"/>
@@ -4221,12 +5623,14 @@
           <w:lang w:val="fr-FR"/>
         </w:rPr>
       </w:pPr>
+      <w:bookmarkStart w:id="34" w:name="_Toc73900018"/>
       <w:r>
         <w:rPr>
           <w:lang w:val="pt-BR"/>
         </w:rPr>
         <w:t>RS001</w:t>
       </w:r>
+      <w:bookmarkEnd w:id="34"/>
     </w:p>
     <w:p>
       <w:pPr>
@@ -4244,27 +5648,19 @@
     </w:p>
     <w:p>
       <w:pPr>
-        <w:pStyle w:val="Corpodetexto"/>
-        <w:rPr>
-          <w:lang w:val="pt-BR"/>
-        </w:rPr>
-      </w:pPr>
-    </w:p>
-    <w:p>
-      <w:pPr>
         <w:pStyle w:val="Ttulo2"/>
         <w:rPr>
           <w:lang w:val="pt-BR"/>
         </w:rPr>
       </w:pPr>
-      <w:bookmarkStart w:id="14" w:name="_Toc72784708"/>
+      <w:bookmarkStart w:id="35" w:name="_Toc73900019"/>
       <w:r>
         <w:rPr>
           <w:lang w:val="pt-BR"/>
         </w:rPr>
         <w:t>Restrições de Design</w:t>
       </w:r>
-      <w:bookmarkEnd w:id="14"/>
+      <w:bookmarkEnd w:id="35"/>
     </w:p>
     <w:p>
       <w:pPr>
@@ -4281,12 +5677,14 @@
           <w:lang w:val="fr-FR"/>
         </w:rPr>
       </w:pPr>
+      <w:bookmarkStart w:id="36" w:name="_Toc73900020"/>
       <w:r>
         <w:rPr>
           <w:lang w:val="pt-BR"/>
         </w:rPr>
         <w:t>Sobre a interface</w:t>
       </w:r>
+      <w:bookmarkEnd w:id="36"/>
     </w:p>
     <w:p>
       <w:pPr>
@@ -4321,14 +5719,14 @@
           <w:lang w:val="fr-FR"/>
         </w:rPr>
       </w:pPr>
-      <w:bookmarkStart w:id="15" w:name="_Toc72784712"/>
+      <w:bookmarkStart w:id="37" w:name="_Toc73900021"/>
       <w:r>
         <w:rPr>
           <w:lang w:val="pt-BR"/>
         </w:rPr>
         <w:t>Interfaces</w:t>
       </w:r>
-      <w:bookmarkEnd w:id="15"/>
+      <w:bookmarkEnd w:id="37"/>
       <w:r>
         <w:rPr>
           <w:lang w:val="pt-BR"/>
@@ -4344,14 +5742,14 @@
           <w:lang w:val="fr-FR"/>
         </w:rPr>
       </w:pPr>
-      <w:bookmarkStart w:id="16" w:name="_Toc72784713"/>
+      <w:bookmarkStart w:id="38" w:name="_Toc73900022"/>
       <w:r>
         <w:rPr>
           <w:lang w:val="pt-BR"/>
         </w:rPr>
         <w:t>Interfaces do Usuário</w:t>
       </w:r>
-      <w:bookmarkEnd w:id="16"/>
+      <w:bookmarkEnd w:id="38"/>
     </w:p>
     <w:p>
       <w:pPr>
@@ -4376,13 +5774,25 @@
         <w:rPr>
           <w:lang w:val="pt-BR"/>
         </w:rPr>
-        <w:t>, para o administrador,</w:t>
-      </w:r>
-      <w:r>
-        <w:rPr>
-          <w:lang w:val="pt-BR"/>
-        </w:rPr>
-        <w:t xml:space="preserve"> a área de cadastro de </w:t>
+        <w:t xml:space="preserve"> o menu para a área de estoque, clientes, OS e mecânicos.</w:t>
+      </w:r>
+      <w:r>
+        <w:rPr>
+          <w:lang w:val="pt-BR"/>
+        </w:rPr>
+        <w:t xml:space="preserve"> </w:t>
+      </w:r>
+      <w:r>
+        <w:rPr>
+          <w:lang w:val="pt-BR"/>
+        </w:rPr>
+        <w:t>Em estoque, a</w:t>
+      </w:r>
+      <w:r>
+        <w:rPr>
+          <w:lang w:val="pt-BR"/>
+        </w:rPr>
+        <w:t xml:space="preserve"> área de cadastro de </w:t>
       </w:r>
       <w:r>
         <w:rPr>
@@ -4394,7 +5804,19 @@
         <w:rPr>
           <w:lang w:val="pt-BR"/>
         </w:rPr>
-        <w:t xml:space="preserve"> no topo</w:t>
+        <w:t xml:space="preserve"> </w:t>
+      </w:r>
+      <w:r>
+        <w:rPr>
+          <w:lang w:val="pt-BR"/>
+        </w:rPr>
+        <w:t xml:space="preserve">estará </w:t>
+      </w:r>
+      <w:r>
+        <w:rPr>
+          <w:lang w:val="pt-BR"/>
+        </w:rPr>
+        <w:t>no topo</w:t>
       </w:r>
       <w:r>
         <w:rPr>
@@ -4461,6 +5883,36 @@
           <w:lang w:val="pt-BR"/>
         </w:rPr>
         <w:t xml:space="preserve"> Também haverá um campo de nível, onde indicará qual o nível de estoque daquele produto e se está abaixo do estoque mínimo.</w:t>
+      </w:r>
+      <w:r>
+        <w:rPr>
+          <w:lang w:val="pt-BR"/>
+        </w:rPr>
+        <w:t xml:space="preserve"> No menu clientes, haverá a opção de novo cadastrar, editar cadastro e excluir cadastro. No menu de OS haverá a opção de consulta de OS, nova OS e excluir OS. No menu </w:t>
+      </w:r>
+      <w:r>
+        <w:rPr>
+          <w:lang w:val="pt-BR"/>
+        </w:rPr>
+        <w:t>“</w:t>
+      </w:r>
+      <w:r>
+        <w:rPr>
+          <w:lang w:val="pt-BR"/>
+        </w:rPr>
+        <w:t>mecânicos</w:t>
+      </w:r>
+      <w:r>
+        <w:rPr>
+          <w:lang w:val="pt-BR"/>
+        </w:rPr>
+        <w:t>”</w:t>
+      </w:r>
+      <w:r>
+        <w:rPr>
+          <w:lang w:val="pt-BR"/>
+        </w:rPr>
+        <w:t xml:space="preserve"> haverá a opção de consulta de mecânico, novo cadastro, editar cadastro e excluir cadastro. </w:t>
       </w:r>
     </w:p>
     <w:p>
@@ -4471,14 +5923,14 @@
           <w:lang w:val="fr-FR"/>
         </w:rPr>
       </w:pPr>
-      <w:bookmarkStart w:id="17" w:name="_Toc72784714"/>
+      <w:bookmarkStart w:id="39" w:name="_Toc73900023"/>
       <w:r>
         <w:rPr>
           <w:lang w:val="pt-BR"/>
         </w:rPr>
         <w:t>Interfaces de Hardware</w:t>
       </w:r>
-      <w:bookmarkEnd w:id="17"/>
+      <w:bookmarkEnd w:id="39"/>
     </w:p>
     <w:p>
       <w:pPr>
@@ -4636,14 +6088,14 @@
           <w:lang w:val="fr-FR"/>
         </w:rPr>
       </w:pPr>
-      <w:bookmarkStart w:id="18" w:name="_Toc72784715"/>
+      <w:bookmarkStart w:id="40" w:name="_Toc73900024"/>
       <w:r>
         <w:rPr>
           <w:lang w:val="pt-BR"/>
         </w:rPr>
         <w:t>Interfaces de Software</w:t>
       </w:r>
-      <w:bookmarkEnd w:id="18"/>
+      <w:bookmarkEnd w:id="40"/>
     </w:p>
     <w:p>
       <w:pPr>
@@ -4667,14 +6119,14 @@
           <w:lang w:val="fr-FR"/>
         </w:rPr>
       </w:pPr>
-      <w:bookmarkStart w:id="19" w:name="_Toc72784716"/>
+      <w:bookmarkStart w:id="41" w:name="_Toc73900025"/>
       <w:r>
         <w:rPr>
           <w:lang w:val="pt-BR"/>
         </w:rPr>
         <w:t>Interfaces de Comunicação</w:t>
       </w:r>
-      <w:bookmarkEnd w:id="19"/>
+      <w:bookmarkEnd w:id="41"/>
     </w:p>
     <w:p>
       <w:pPr>
@@ -4703,15 +6155,14 @@
           <w:lang w:val="fr-FR"/>
         </w:rPr>
       </w:pPr>
-      <w:bookmarkStart w:id="20" w:name="_Toc72784717"/>
-      <w:r>
-        <w:rPr>
-          <w:lang w:val="pt-BR"/>
-        </w:rPr>
-        <w:lastRenderedPageBreak/>
+      <w:bookmarkStart w:id="42" w:name="_Toc73900026"/>
+      <w:r>
+        <w:rPr>
+          <w:lang w:val="pt-BR"/>
+        </w:rPr>
         <w:t>Requisitos de Licenciamento</w:t>
       </w:r>
-      <w:bookmarkEnd w:id="20"/>
+      <w:bookmarkEnd w:id="42"/>
     </w:p>
     <w:p>
       <w:pPr>
@@ -4734,14 +6185,14 @@
           <w:lang w:val="fr-FR"/>
         </w:rPr>
       </w:pPr>
-      <w:bookmarkStart w:id="21" w:name="_Toc72784718"/>
+      <w:bookmarkStart w:id="43" w:name="_Toc73900027"/>
       <w:r>
         <w:rPr>
           <w:lang w:val="pt-BR"/>
         </w:rPr>
         <w:t>Observações Legais, de Copyright e Outras</w:t>
       </w:r>
-      <w:bookmarkEnd w:id="21"/>
+      <w:bookmarkEnd w:id="43"/>
     </w:p>
     <w:p>
       <w:pPr>
@@ -4755,6 +6206,12 @@
           <w:lang w:val="pt-BR"/>
         </w:rPr>
         <w:t>O projeto se valerá, integralmente, de softwares e ferramentas com código aberto.</w:t>
+      </w:r>
+      <w:r>
+        <w:rPr>
+          <w:lang w:val="pt-BR"/>
+        </w:rPr>
+        <w:br/>
       </w:r>
     </w:p>
     <w:p>
@@ -4767,7 +6224,7 @@
           <w:lang w:val="fr-FR"/>
         </w:rPr>
       </w:pPr>
-      <w:bookmarkStart w:id="22" w:name="_Toc72784720"/>
+      <w:bookmarkStart w:id="44" w:name="_Toc73900028"/>
       <w:r>
         <w:rPr>
           <w:sz w:val="20"/>
@@ -4776,140 +6233,28 @@
         </w:rPr>
         <w:t>Informações de Suporte</w:t>
       </w:r>
-      <w:bookmarkEnd w:id="22"/>
-    </w:p>
-    <w:p>
-      <w:pPr>
-        <w:pStyle w:val="InfoBlue"/>
-        <w:rPr>
-          <w:lang w:val="fr-FR"/>
-        </w:rPr>
-      </w:pPr>
-      <w:r>
-        <w:rPr>
-          <w:lang w:val="pt-BR"/>
-        </w:rPr>
-        <w:t xml:space="preserve">[As informações de suporte facilitam o uso da </w:t>
-      </w:r>
-      <w:r>
-        <w:rPr>
-          <w:b/>
-          <w:bCs/>
-          <w:lang w:val="pt-BR"/>
-        </w:rPr>
-        <w:t>SRS</w:t>
-      </w:r>
-      <w:r>
-        <w:rPr>
-          <w:lang w:val="pt-BR"/>
-        </w:rPr>
-        <w:t>.</w:t>
-      </w:r>
-      <w:r>
-        <w:rPr>
-          <w:lang w:val="fr-FR"/>
-        </w:rPr>
-        <w:t xml:space="preserve">  </w:t>
-      </w:r>
-      <w:r>
-        <w:rPr>
-          <w:lang w:val="pt-BR"/>
-        </w:rPr>
-        <w:t>Elas incluem:</w:t>
-      </w:r>
-    </w:p>
-    <w:p>
-      <w:pPr>
-        <w:pStyle w:val="InfoBlue"/>
-        <w:numPr>
-          <w:ilvl w:val="0"/>
-          <w:numId w:val="5"/>
-        </w:numPr>
-        <w:rPr>
-          <w:lang w:val="fr-FR"/>
-        </w:rPr>
-      </w:pPr>
-      <w:r>
-        <w:rPr>
-          <w:lang w:val="pt-BR"/>
-        </w:rPr>
-        <w:t>Índice analítico</w:t>
-      </w:r>
-    </w:p>
-    <w:p>
-      <w:pPr>
-        <w:pStyle w:val="InfoBlue"/>
-        <w:numPr>
-          <w:ilvl w:val="0"/>
-          <w:numId w:val="5"/>
-        </w:numPr>
-        <w:rPr>
-          <w:lang w:val="fr-FR"/>
-        </w:rPr>
-      </w:pPr>
-      <w:r>
-        <w:rPr>
-          <w:lang w:val="pt-BR"/>
-        </w:rPr>
-        <w:t>Índice</w:t>
-      </w:r>
-    </w:p>
-    <w:p>
-      <w:pPr>
-        <w:pStyle w:val="InfoBlue"/>
-        <w:numPr>
-          <w:ilvl w:val="0"/>
-          <w:numId w:val="5"/>
-        </w:numPr>
-        <w:rPr>
-          <w:lang w:val="fr-FR"/>
-        </w:rPr>
-      </w:pPr>
-      <w:r>
-        <w:rPr>
-          <w:lang w:val="pt-BR"/>
-        </w:rPr>
-        <w:t>Apêndices</w:t>
-      </w:r>
-    </w:p>
-    <w:p>
-      <w:pPr>
-        <w:pStyle w:val="InfoBlue"/>
-        <w:rPr>
-          <w:lang w:val="fr-FR"/>
-        </w:rPr>
-      </w:pPr>
-      <w:r>
-        <w:rPr>
-          <w:lang w:val="pt-BR"/>
-        </w:rPr>
-        <w:t>Poderão estar incluídos roteiros de caso de uso ou protótipos da interface do usuário.</w:t>
-      </w:r>
-      <w:r>
-        <w:rPr>
-          <w:lang w:val="fr-FR"/>
-        </w:rPr>
-        <w:t xml:space="preserve"> </w:t>
-      </w:r>
-      <w:r>
-        <w:rPr>
-          <w:lang w:val="pt-BR"/>
-        </w:rPr>
-        <w:t xml:space="preserve">Quando forem incluídos apêndices, a </w:t>
-      </w:r>
-      <w:r>
-        <w:rPr>
-          <w:b/>
-          <w:bCs/>
-          <w:lang w:val="pt-BR"/>
-        </w:rPr>
-        <w:t>SRS</w:t>
-      </w:r>
-      <w:r>
-        <w:rPr>
-          <w:lang w:val="pt-BR"/>
-        </w:rPr>
-        <w:t xml:space="preserve"> deverá especificar explicitamente se os apêndices deverão ou não ser considerados parte integrante dos requisitos.]</w:t>
+      <w:bookmarkEnd w:id="44"/>
+      <w:r>
+        <w:rPr>
+          <w:sz w:val="20"/>
+          <w:szCs w:val="20"/>
+          <w:lang w:val="pt-BR"/>
+        </w:rPr>
+        <w:br/>
+      </w:r>
+    </w:p>
+    <w:p>
+      <w:pPr>
+        <w:pStyle w:val="Corpodetexto"/>
+        <w:rPr>
+          <w:lang w:val="pt-BR"/>
+        </w:rPr>
+      </w:pPr>
+      <w:r>
+        <w:rPr>
+          <w:lang w:val="pt-BR"/>
+        </w:rPr>
+        <w:t>Vide documentos de casos de uso.</w:t>
       </w:r>
     </w:p>
     <w:sectPr>
@@ -5009,11 +6354,21 @@
           <w:r>
             <w:sym w:font="Symbol" w:char="F0D3"/>
           </w:r>
-          <w:fldSimple w:instr=" DOCPROPERTY &quot;Company&quot;  \* MERGEFORMAT ">
-            <w:r>
-              <w:t>&lt;Nome da Empresa&gt;</w:t>
-            </w:r>
-          </w:fldSimple>
+          <w:r>
+            <w:fldChar w:fldCharType="begin"/>
+          </w:r>
+          <w:r>
+            <w:instrText xml:space="preserve"> DOCPROPERTY "Company"  \* MERGEFORMAT </w:instrText>
+          </w:r>
+          <w:r>
+            <w:fldChar w:fldCharType="separate"/>
+          </w:r>
+          <w:r>
+            <w:t>&lt;Nome da Empresa&gt;</w:t>
+          </w:r>
+          <w:r>
+            <w:fldChar w:fldCharType="end"/>
+          </w:r>
           <w:r>
             <w:t xml:space="preserve">, </w:t>
           </w:r>
@@ -5268,11 +6623,21 @@
           </w:tcBorders>
         </w:tcPr>
         <w:p>
-          <w:fldSimple w:instr=" SUBJECT  \* MERGEFORMAT ">
-            <w:r>
-              <w:t>IziMec</w:t>
-            </w:r>
-          </w:fldSimple>
+          <w:r>
+            <w:fldChar w:fldCharType="begin"/>
+          </w:r>
+          <w:r>
+            <w:instrText xml:space="preserve"> SUBJECT  \* MERGEFORMAT </w:instrText>
+          </w:r>
+          <w:r>
+            <w:fldChar w:fldCharType="separate"/>
+          </w:r>
+          <w:r>
+            <w:t>IziMec</w:t>
+          </w:r>
+          <w:r>
+            <w:fldChar w:fldCharType="end"/>
+          </w:r>
         </w:p>
       </w:tc>
       <w:tc>
@@ -5320,11 +6685,21 @@
           </w:tcBorders>
         </w:tcPr>
         <w:p>
-          <w:fldSimple w:instr=" TITLE  \* MERGEFORMAT ">
-            <w:r>
-              <w:t>Especificação dos Requisitos de Software</w:t>
-            </w:r>
-          </w:fldSimple>
+          <w:r>
+            <w:fldChar w:fldCharType="begin"/>
+          </w:r>
+          <w:r>
+            <w:instrText xml:space="preserve"> TITLE  \* MERGEFORMAT </w:instrText>
+          </w:r>
+          <w:r>
+            <w:fldChar w:fldCharType="separate"/>
+          </w:r>
+          <w:r>
+            <w:t>Especificação dos Requisitos de Software</w:t>
+          </w:r>
+          <w:r>
+            <w:fldChar w:fldCharType="end"/>
+          </w:r>
         </w:p>
       </w:tc>
       <w:tc>

</xml_diff>